<commit_message>
Update : Pages Document
</commit_message>
<xml_diff>
--- a/Docs/Pages.docx
+++ b/Docs/Pages.docx
@@ -5,50 +5,123 @@
     <w:p>
       <w:pPr>
         <w:pStyle w:val="Heading1"/>
+        <w:rPr>
+          <w:rFonts w:ascii="Avenir Roman" w:hAnsi="Avenir Roman"/>
+        </w:rPr>
+      </w:pPr>
+      <w:r>
+        <w:rPr>
+          <w:rFonts w:ascii="Avenir Roman" w:hAnsi="Avenir Roman"/>
+        </w:rPr>
+        <w:t xml:space="preserve">1.1 </w:t>
+      </w:r>
+      <w:r>
+        <w:rPr>
+          <w:rFonts w:ascii="Avenir Roman" w:hAnsi="Avenir Roman"/>
+        </w:rPr>
+        <w:t>Pages</w:t>
+      </w:r>
+    </w:p>
+    <w:p>
+      <w:r>
+        <w:rPr>
+          <w:noProof/>
+        </w:rPr>
+        <w:drawing>
+          <wp:inline distT="0" distB="0" distL="0" distR="0" wp14:anchorId="6C7572C9" wp14:editId="503A59E3">
+            <wp:extent cx="5612130" cy="1560195"/>
+            <wp:effectExtent l="0" t="0" r="7620" b="1905"/>
+            <wp:docPr id="1" name="Picture 1" descr="A screenshot of a cell phone&#10;&#10;Description generated with very high confidence"/>
+            <wp:cNvGraphicFramePr>
+              <a:graphicFrameLocks xmlns:a="http://schemas.openxmlformats.org/drawingml/2006/main" noChangeAspect="1"/>
+            </wp:cNvGraphicFramePr>
+            <a:graphic xmlns:a="http://schemas.openxmlformats.org/drawingml/2006/main">
+              <a:graphicData uri="http://schemas.openxmlformats.org/drawingml/2006/picture">
+                <pic:pic xmlns:pic="http://schemas.openxmlformats.org/drawingml/2006/picture">
+                  <pic:nvPicPr>
+                    <pic:cNvPr id="1" name="pagesxf.png"/>
+                    <pic:cNvPicPr/>
+                  </pic:nvPicPr>
+                  <pic:blipFill>
+                    <a:blip r:embed="rId8" cstate="print">
+                      <a:extLst>
+                        <a:ext uri="{28A0092B-C50C-407E-A947-70E740481C1C}">
+                          <a14:useLocalDpi xmlns:a14="http://schemas.microsoft.com/office/drawing/2010/main" val="0"/>
+                        </a:ext>
+                      </a:extLst>
+                    </a:blip>
+                    <a:stretch>
+                      <a:fillRect/>
+                    </a:stretch>
+                  </pic:blipFill>
+                  <pic:spPr>
+                    <a:xfrm>
+                      <a:off x="0" y="0"/>
+                      <a:ext cx="5612130" cy="1560195"/>
+                    </a:xfrm>
+                    <a:prstGeom prst="rect">
+                      <a:avLst/>
+                    </a:prstGeom>
+                  </pic:spPr>
+                </pic:pic>
+              </a:graphicData>
+            </a:graphic>
+          </wp:inline>
+        </w:drawing>
+      </w:r>
+    </w:p>
+    <w:p>
+      <w:pPr>
         <w:jc w:val="both"/>
         <w:rPr>
           <w:rFonts w:ascii="Avenir Roman" w:hAnsi="Avenir Roman"/>
-          <w:sz w:val="22"/>
-          <w:szCs w:val="22"/>
-        </w:rPr>
-      </w:pPr>
-      <w:r>
-        <w:rPr>
-          <w:rFonts w:ascii="Avenir Roman" w:hAnsi="Avenir Roman"/>
-          <w:sz w:val="22"/>
-          <w:szCs w:val="22"/>
-        </w:rPr>
-        <w:t xml:space="preserve">1.1 </w:t>
-      </w:r>
-      <w:r>
-        <w:rPr>
-          <w:rFonts w:ascii="Avenir Roman" w:hAnsi="Avenir Roman"/>
-          <w:sz w:val="22"/>
-          <w:szCs w:val="22"/>
-        </w:rPr>
-        <w:t>Pages</w:t>
-      </w:r>
-    </w:p>
-    <w:p>
-      <w:pPr>
-        <w:jc w:val="both"/>
-        <w:rPr>
-          <w:rFonts w:ascii="Avenir Roman" w:hAnsi="Avenir Roman"/>
-        </w:rPr>
-      </w:pPr>
-    </w:p>
-    <w:p>
-      <w:pPr>
-        <w:jc w:val="both"/>
-        <w:rPr>
-          <w:rFonts w:ascii="Avenir Roman" w:hAnsi="Avenir Roman"/>
-        </w:rPr>
-      </w:pPr>
-      <w:r>
-        <w:rPr>
-          <w:rFonts w:ascii="Avenir Roman" w:hAnsi="Avenir Roman"/>
-        </w:rPr>
-        <w:t>Todos los tipos de página que se describen a continuación se derivan de Xamarin.Forms Page clase. Estos elementos visuales ocupan todos o la mayoría de la pantalla. Un Page objeto representa un ViewController en iOS y un Page en la plataforma Universal de Windows. En Android, cada página ocupa la pantalla como una Activity, pero las páginas de Xamarin.Forms son no Activity objetos.</w:t>
+        </w:rPr>
+      </w:pPr>
+      <w:r>
+        <w:rPr>
+          <w:rFonts w:ascii="Avenir Roman" w:hAnsi="Avenir Roman"/>
+        </w:rPr>
+        <w:t>Todos los tipos de página que se describen a continuación se derivan de Xamarin.Forms Page clase. Estos elementos visuales ocupan tod</w:t>
+      </w:r>
+      <w:r>
+        <w:rPr>
+          <w:rFonts w:ascii="Avenir Roman" w:hAnsi="Avenir Roman"/>
+        </w:rPr>
+        <w:t>a</w:t>
+      </w:r>
+      <w:r>
+        <w:rPr>
+          <w:rFonts w:ascii="Avenir Roman" w:hAnsi="Avenir Roman"/>
+        </w:rPr>
+        <w:t xml:space="preserve"> o la mayoría de la pantalla. Un Page objeto representa un ViewController en iOS y un Page en la plataforma Universal de Windows. En Android, cada página ocupa la pantalla como una Activity, pero las páginas de </w:t>
+      </w:r>
+      <w:proofErr w:type="spellStart"/>
+      <w:r>
+        <w:rPr>
+          <w:rFonts w:ascii="Avenir Roman" w:hAnsi="Avenir Roman"/>
+        </w:rPr>
+        <w:t>Xamarin.Forms</w:t>
+      </w:r>
+      <w:proofErr w:type="spellEnd"/>
+      <w:r>
+        <w:rPr>
+          <w:rFonts w:ascii="Avenir Roman" w:hAnsi="Avenir Roman"/>
+        </w:rPr>
+        <w:t xml:space="preserve"> </w:t>
+      </w:r>
+      <w:proofErr w:type="spellStart"/>
+      <w:r>
+        <w:rPr>
+          <w:rFonts w:ascii="Avenir Roman" w:hAnsi="Avenir Roman"/>
+        </w:rPr>
+        <w:t>Activity</w:t>
+      </w:r>
+      <w:proofErr w:type="spellEnd"/>
+      <w:r>
+        <w:rPr>
+          <w:rFonts w:ascii="Avenir Roman" w:hAnsi="Avenir Roman"/>
+        </w:rPr>
+        <w:t>.</w:t>
       </w:r>
     </w:p>
     <w:p>
@@ -65,22 +138,24 @@
           <w:szCs w:val="22"/>
         </w:rPr>
       </w:pPr>
+      <w:proofErr w:type="spellStart"/>
       <w:r>
         <w:rPr>
           <w:rFonts w:ascii="Avenir Roman" w:hAnsi="Avenir Roman"/>
           <w:sz w:val="22"/>
           <w:szCs w:val="22"/>
         </w:rPr>
-        <w:t xml:space="preserve">Properties </w:t>
-      </w:r>
-    </w:p>
-    <w:p>
-      <w:pPr>
-        <w:jc w:val="both"/>
-        <w:rPr>
-          <w:rFonts w:ascii="Avenir Roman" w:hAnsi="Avenir Roman"/>
-        </w:rPr>
-      </w:pPr>
+        <w:t>Properties</w:t>
+      </w:r>
+      <w:proofErr w:type="spellEnd"/>
+      <w:r>
+        <w:rPr>
+          <w:rFonts w:ascii="Avenir Roman" w:hAnsi="Avenir Roman"/>
+          <w:sz w:val="22"/>
+          <w:szCs w:val="22"/>
+        </w:rPr>
+        <w:t xml:space="preserve"> </w:t>
+      </w:r>
     </w:p>
     <w:tbl>
       <w:tblPr>
@@ -783,6 +858,7 @@
           <w:szCs w:val="22"/>
         </w:rPr>
       </w:pPr>
+      <w:proofErr w:type="spellStart"/>
       <w:r>
         <w:rPr>
           <w:rFonts w:ascii="Avenir Roman" w:hAnsi="Avenir Roman"/>
@@ -791,11 +867,7 @@
         </w:rPr>
         <w:t>Methods</w:t>
       </w:r>
-    </w:p>
-    <w:p>
-      <w:pPr>
-        <w:pStyle w:val="ListParagraph"/>
-      </w:pPr>
+      <w:proofErr w:type="spellEnd"/>
     </w:p>
     <w:tbl>
       <w:tblPr>
@@ -1252,41 +1324,6 @@
           </w:p>
         </w:tc>
       </w:tr>
-      <w:tr>
-        <w:trPr>
-          <w:cnfStyle w:val="000000100000" w:firstRow="0" w:lastRow="0" w:firstColumn="0" w:lastColumn="0" w:oddVBand="0" w:evenVBand="0" w:oddHBand="1" w:evenHBand="0" w:firstRowFirstColumn="0" w:firstRowLastColumn="0" w:lastRowFirstColumn="0" w:lastRowLastColumn="0"/>
-        </w:trPr>
-        <w:tc>
-          <w:tcPr>
-            <w:cnfStyle w:val="001000000000" w:firstRow="0" w:lastRow="0" w:firstColumn="1" w:lastColumn="0" w:oddVBand="0" w:evenVBand="0" w:oddHBand="0" w:evenHBand="0" w:firstRowFirstColumn="0" w:firstRowLastColumn="0" w:lastRowFirstColumn="0" w:lastRowLastColumn="0"/>
-            <w:tcW w:w="4414" w:type="dxa"/>
-          </w:tcPr>
-          <w:p>
-            <w:pPr>
-              <w:jc w:val="both"/>
-              <w:rPr>
-                <w:rFonts w:ascii="Avenir Roman" w:hAnsi="Avenir Roman"/>
-                <w:b w:val="0"/>
-                <w:lang w:val="es-ES"/>
-              </w:rPr>
-            </w:pPr>
-          </w:p>
-        </w:tc>
-        <w:tc>
-          <w:tcPr>
-            <w:tcW w:w="4414" w:type="dxa"/>
-          </w:tcPr>
-          <w:p>
-            <w:pPr>
-              <w:jc w:val="both"/>
-              <w:cnfStyle w:val="000000100000" w:firstRow="0" w:lastRow="0" w:firstColumn="0" w:lastColumn="0" w:oddVBand="0" w:evenVBand="0" w:oddHBand="1" w:evenHBand="0" w:firstRowFirstColumn="0" w:firstRowLastColumn="0" w:lastRowFirstColumn="0" w:lastRowLastColumn="0"/>
-              <w:rPr>
-                <w:rFonts w:ascii="Avenir Roman" w:hAnsi="Avenir Roman"/>
-              </w:rPr>
-            </w:pPr>
-          </w:p>
-        </w:tc>
-      </w:tr>
     </w:tbl>
     <w:p>
       <w:pPr>
@@ -1298,6 +1335,36 @@
     </w:p>
     <w:p>
       <w:pPr>
+        <w:pStyle w:val="Heading1"/>
+        <w:rPr>
+          <w:rFonts w:ascii="Avenir Roman" w:hAnsi="Avenir Roman"/>
+        </w:rPr>
+      </w:pPr>
+    </w:p>
+    <w:p>
+      <w:pPr>
+        <w:pStyle w:val="Heading1"/>
+        <w:rPr>
+          <w:rFonts w:ascii="Avenir Roman" w:hAnsi="Avenir Roman"/>
+        </w:rPr>
+      </w:pPr>
+      <w:r>
+        <w:rPr>
+          <w:rFonts w:ascii="Avenir Roman" w:hAnsi="Avenir Roman"/>
+        </w:rPr>
+        <w:t xml:space="preserve">1.2 </w:t>
+      </w:r>
+      <w:proofErr w:type="spellStart"/>
+      <w:r>
+        <w:rPr>
+          <w:rFonts w:ascii="Avenir Roman" w:hAnsi="Avenir Roman"/>
+        </w:rPr>
+        <w:t>ContenPage</w:t>
+      </w:r>
+      <w:proofErr w:type="spellEnd"/>
+    </w:p>
+    <w:p>
+      <w:pPr>
         <w:jc w:val="both"/>
         <w:rPr>
           <w:rFonts w:ascii="Avenir Roman" w:hAnsi="Avenir Roman"/>
@@ -1307,32 +1374,12 @@
         <w:rPr>
           <w:rFonts w:ascii="Avenir Roman" w:hAnsi="Avenir Roman"/>
         </w:rPr>
-        <w:t xml:space="preserve">1.2 </w:t>
-      </w:r>
-      <w:r>
-        <w:rPr>
-          <w:rFonts w:ascii="Avenir Roman" w:hAnsi="Avenir Roman"/>
-        </w:rPr>
-        <w:t>ContenPage</w:t>
-      </w:r>
-    </w:p>
-    <w:p>
-      <w:pPr>
-        <w:jc w:val="both"/>
-        <w:rPr>
-          <w:rFonts w:ascii="Avenir Roman" w:hAnsi="Avenir Roman"/>
-        </w:rPr>
-      </w:pPr>
-      <w:r>
-        <w:rPr>
-          <w:rFonts w:ascii="Avenir Roman" w:hAnsi="Avenir Roman"/>
-        </w:rPr>
         <w:t>Es el tipo más sencillo y común de paginas establecer el Content a una sola vista objeto, que es mas a menudo un layout como un Stacklayout, Grid o Scrollview.</w:t>
       </w:r>
     </w:p>
     <w:p>
       <w:pPr>
-        <w:jc w:val="both"/>
+        <w:pStyle w:val="Heading2"/>
         <w:rPr>
           <w:rFonts w:ascii="Avenir Roman" w:hAnsi="Avenir Roman"/>
         </w:rPr>
@@ -1419,11 +1466,13 @@
               <w:jc w:val="both"/>
               <w:rPr>
                 <w:rFonts w:ascii="Avenir Roman" w:hAnsi="Avenir Roman"/>
+                <w:b w:val="0"/>
               </w:rPr>
             </w:pPr>
             <w:r>
               <w:rPr>
                 <w:rFonts w:ascii="Avenir Roman" w:hAnsi="Avenir Roman"/>
+                <w:b w:val="0"/>
               </w:rPr>
               <w:t>Content</w:t>
             </w:r>
@@ -1461,7 +1510,7 @@
     </w:p>
     <w:p>
       <w:pPr>
-        <w:jc w:val="both"/>
+        <w:pStyle w:val="Heading2"/>
         <w:rPr>
           <w:rFonts w:ascii="Avenir Roman" w:hAnsi="Avenir Roman"/>
         </w:rPr>
@@ -1761,7 +1810,6 @@
         </w:rPr>
         <w:t>             </w:t>
       </w:r>
-      <w:proofErr w:type="spellStart"/>
       <w:proofErr w:type="gramStart"/>
       <w:r>
         <w:rPr>
@@ -1774,7 +1822,6 @@
         </w:rPr>
         <w:t>x:Class</w:t>
       </w:r>
-      <w:proofErr w:type="spellEnd"/>
       <w:proofErr w:type="gramEnd"/>
       <w:r>
         <w:rPr>
@@ -1796,31 +1843,7 @@
           <w:bdr w:val="none" w:sz="0" w:space="0" w:color="auto" w:frame="1"/>
           <w:lang w:val="en-US"/>
         </w:rPr>
-        <w:t>"</w:t>
-      </w:r>
-      <w:proofErr w:type="spellStart"/>
-      <w:r>
-        <w:rPr>
-          <w:rFonts w:ascii="Consolas" w:eastAsia="Times New Roman" w:hAnsi="Consolas" w:cs="Consolas"/>
-          <w:color w:val="0000FF"/>
-          <w:sz w:val="18"/>
-          <w:szCs w:val="18"/>
-          <w:bdr w:val="none" w:sz="0" w:space="0" w:color="auto" w:frame="1"/>
-          <w:lang w:val="en-US"/>
-        </w:rPr>
-        <w:t>XamlSamples.MainPage</w:t>
-      </w:r>
-      <w:proofErr w:type="spellEnd"/>
-      <w:r>
-        <w:rPr>
-          <w:rFonts w:ascii="Consolas" w:eastAsia="Times New Roman" w:hAnsi="Consolas" w:cs="Consolas"/>
-          <w:color w:val="0000FF"/>
-          <w:sz w:val="18"/>
-          <w:szCs w:val="18"/>
-          <w:bdr w:val="none" w:sz="0" w:space="0" w:color="auto" w:frame="1"/>
-          <w:lang w:val="en-US"/>
-        </w:rPr>
-        <w:t>"</w:t>
+        <w:t>"XamlSamples.MainPage"</w:t>
       </w:r>
       <w:r>
         <w:rPr>
@@ -2492,39 +2515,31 @@
     </w:p>
     <w:p>
       <w:pPr>
+        <w:pStyle w:val="Heading1"/>
+        <w:rPr>
+          <w:rFonts w:ascii="Avenir Roman" w:hAnsi="Avenir Roman"/>
+        </w:rPr>
+      </w:pPr>
+      <w:r>
+        <w:rPr>
+          <w:rFonts w:ascii="Avenir Roman" w:hAnsi="Avenir Roman"/>
+        </w:rPr>
+        <w:t xml:space="preserve">1.3 </w:t>
+      </w:r>
+      <w:r>
+        <w:rPr>
+          <w:rFonts w:ascii="Avenir Roman" w:hAnsi="Avenir Roman"/>
+        </w:rPr>
+        <w:t>MasterDetailPage</w:t>
+      </w:r>
+    </w:p>
+    <w:p>
+      <w:pPr>
         <w:jc w:val="both"/>
         <w:rPr>
           <w:rFonts w:ascii="Avenir Roman" w:hAnsi="Avenir Roman"/>
         </w:rPr>
       </w:pPr>
-    </w:p>
-    <w:p>
-      <w:pPr>
-        <w:jc w:val="both"/>
-        <w:rPr>
-          <w:rFonts w:ascii="Avenir Roman" w:hAnsi="Avenir Roman"/>
-        </w:rPr>
-      </w:pPr>
-      <w:r>
-        <w:rPr>
-          <w:rFonts w:ascii="Avenir Roman" w:hAnsi="Avenir Roman"/>
-        </w:rPr>
-        <w:t xml:space="preserve">1.3 </w:t>
-      </w:r>
-      <w:r>
-        <w:rPr>
-          <w:rFonts w:ascii="Avenir Roman" w:hAnsi="Avenir Roman"/>
-        </w:rPr>
-        <w:t>MasterDetailPage</w:t>
-      </w:r>
-    </w:p>
-    <w:p>
-      <w:pPr>
-        <w:jc w:val="both"/>
-        <w:rPr>
-          <w:rFonts w:ascii="Avenir Roman" w:hAnsi="Avenir Roman"/>
-        </w:rPr>
-      </w:pPr>
       <w:r>
         <w:rPr>
           <w:rFonts w:ascii="Avenir Roman" w:hAnsi="Avenir Roman"/>
@@ -2560,7 +2575,7 @@
     </w:p>
     <w:p>
       <w:pPr>
-        <w:jc w:val="both"/>
+        <w:pStyle w:val="Heading2"/>
         <w:rPr>
           <w:rFonts w:ascii="Avenir Roman" w:hAnsi="Avenir Roman"/>
         </w:rPr>
@@ -2574,7 +2589,7 @@
     </w:p>
     <w:tbl>
       <w:tblPr>
-        <w:tblStyle w:val="TableGrid"/>
+        <w:tblStyle w:val="PlainTable2"/>
         <w:tblW w:w="0" w:type="auto"/>
         <w:tblLook w:val="04A0" w:firstRow="1" w:lastRow="0" w:firstColumn="1" w:lastColumn="0" w:noHBand="0" w:noVBand="1"/>
       </w:tblPr>
@@ -2583,8 +2598,12 @@
         <w:gridCol w:w="4414"/>
       </w:tblGrid>
       <w:tr>
+        <w:trPr>
+          <w:cnfStyle w:val="100000000000" w:firstRow="1" w:lastRow="0" w:firstColumn="0" w:lastColumn="0" w:oddVBand="0" w:evenVBand="0" w:oddHBand="0" w:evenHBand="0" w:firstRowFirstColumn="0" w:firstRowLastColumn="0" w:lastRowFirstColumn="0" w:lastRowLastColumn="0"/>
+        </w:trPr>
         <w:tc>
           <w:tcPr>
+            <w:cnfStyle w:val="001000000000" w:firstRow="0" w:lastRow="0" w:firstColumn="1" w:lastColumn="0" w:oddVBand="0" w:evenVBand="0" w:oddHBand="0" w:evenHBand="0" w:firstRowFirstColumn="0" w:firstRowLastColumn="0" w:lastRowFirstColumn="0" w:lastRowLastColumn="0"/>
             <w:tcW w:w="4414" w:type="dxa"/>
           </w:tcPr>
           <w:p>
@@ -2609,6 +2628,7 @@
           <w:p>
             <w:pPr>
               <w:jc w:val="both"/>
+              <w:cnfStyle w:val="100000000000" w:firstRow="1" w:lastRow="0" w:firstColumn="0" w:lastColumn="0" w:oddVBand="0" w:evenVBand="0" w:oddHBand="0" w:evenHBand="0" w:firstRowFirstColumn="0" w:firstRowLastColumn="0" w:lastRowFirstColumn="0" w:lastRowLastColumn="0"/>
               <w:rPr>
                 <w:rFonts w:ascii="Avenir Roman" w:hAnsi="Avenir Roman"/>
               </w:rPr>
@@ -2623,8 +2643,12 @@
         </w:tc>
       </w:tr>
       <w:tr>
+        <w:trPr>
+          <w:cnfStyle w:val="000000100000" w:firstRow="0" w:lastRow="0" w:firstColumn="0" w:lastColumn="0" w:oddVBand="0" w:evenVBand="0" w:oddHBand="1" w:evenHBand="0" w:firstRowFirstColumn="0" w:firstRowLastColumn="0" w:lastRowFirstColumn="0" w:lastRowLastColumn="0"/>
+        </w:trPr>
         <w:tc>
           <w:tcPr>
+            <w:cnfStyle w:val="001000000000" w:firstRow="0" w:lastRow="0" w:firstColumn="1" w:lastColumn="0" w:oddVBand="0" w:evenVBand="0" w:oddHBand="0" w:evenHBand="0" w:firstRowFirstColumn="0" w:firstRowLastColumn="0" w:lastRowFirstColumn="0" w:lastRowLastColumn="0"/>
             <w:tcW w:w="4414" w:type="dxa"/>
           </w:tcPr>
           <w:p>
@@ -2632,11 +2656,13 @@
               <w:jc w:val="both"/>
               <w:rPr>
                 <w:rFonts w:ascii="Avenir Roman" w:hAnsi="Avenir Roman"/>
+                <w:b w:val="0"/>
               </w:rPr>
             </w:pPr>
             <w:r>
               <w:rPr>
                 <w:rFonts w:ascii="Avenir Roman" w:hAnsi="Avenir Roman"/>
+                <w:b w:val="0"/>
               </w:rPr>
               <w:t>Detail</w:t>
             </w:r>
@@ -2649,6 +2675,7 @@
           <w:p>
             <w:pPr>
               <w:jc w:val="both"/>
+              <w:cnfStyle w:val="000000100000" w:firstRow="0" w:lastRow="0" w:firstColumn="0" w:lastColumn="0" w:oddVBand="0" w:evenVBand="0" w:oddHBand="1" w:evenHBand="0" w:firstRowFirstColumn="0" w:firstRowLastColumn="0" w:lastRowFirstColumn="0" w:lastRowLastColumn="0"/>
               <w:rPr>
                 <w:rFonts w:ascii="Avenir Roman" w:hAnsi="Avenir Roman"/>
               </w:rPr>
@@ -2657,14 +2684,23 @@
               <w:rPr>
                 <w:rFonts w:ascii="Avenir Roman" w:hAnsi="Avenir Roman"/>
               </w:rPr>
-              <w:t>Define la pantalla a mostrar en pantalla proveniente de las opciones del master</w:t>
-            </w:r>
+              <w:t xml:space="preserve">Define la pantalla a mostrar en pantalla proveniente de las opciones del </w:t>
+            </w:r>
+            <w:proofErr w:type="gramStart"/>
+            <w:r>
+              <w:rPr>
+                <w:rFonts w:ascii="Avenir Roman" w:hAnsi="Avenir Roman"/>
+              </w:rPr>
+              <w:t>master</w:t>
+            </w:r>
+            <w:proofErr w:type="gramEnd"/>
           </w:p>
         </w:tc>
       </w:tr>
       <w:tr>
         <w:tc>
           <w:tcPr>
+            <w:cnfStyle w:val="001000000000" w:firstRow="0" w:lastRow="0" w:firstColumn="1" w:lastColumn="0" w:oddVBand="0" w:evenVBand="0" w:oddHBand="0" w:evenHBand="0" w:firstRowFirstColumn="0" w:firstRowLastColumn="0" w:lastRowFirstColumn="0" w:lastRowLastColumn="0"/>
             <w:tcW w:w="4414" w:type="dxa"/>
           </w:tcPr>
           <w:p>
@@ -2672,13 +2708,14 @@
               <w:jc w:val="both"/>
               <w:rPr>
                 <w:rFonts w:ascii="Avenir Roman" w:hAnsi="Avenir Roman"/>
+                <w:b w:val="0"/>
               </w:rPr>
             </w:pPr>
             <w:r>
               <w:rPr>
                 <w:rFonts w:ascii="Avenir Roman" w:hAnsi="Avenir Roman"/>
-              </w:rPr>
-              <w:lastRenderedPageBreak/>
+                <w:b w:val="0"/>
+              </w:rPr>
               <w:t>IsPreset</w:t>
             </w:r>
           </w:p>
@@ -2690,6 +2727,7 @@
           <w:p>
             <w:pPr>
               <w:jc w:val="both"/>
+              <w:cnfStyle w:val="000000000000" w:firstRow="0" w:lastRow="0" w:firstColumn="0" w:lastColumn="0" w:oddVBand="0" w:evenVBand="0" w:oddHBand="0" w:evenHBand="0" w:firstRowFirstColumn="0" w:firstRowLastColumn="0" w:lastRowFirstColumn="0" w:lastRowLastColumn="0"/>
               <w:rPr>
                 <w:rFonts w:ascii="Avenir Roman" w:hAnsi="Avenir Roman"/>
               </w:rPr>
@@ -2698,14 +2736,32 @@
               <w:rPr>
                 <w:rFonts w:ascii="Avenir Roman" w:hAnsi="Avenir Roman"/>
               </w:rPr>
-              <w:t>Define si la pantalla Master es mostrada o oculta</w:t>
+              <w:t xml:space="preserve">Define si la pantalla </w:t>
+            </w:r>
+            <w:proofErr w:type="gramStart"/>
+            <w:r>
+              <w:rPr>
+                <w:rFonts w:ascii="Avenir Roman" w:hAnsi="Avenir Roman"/>
+              </w:rPr>
+              <w:t>Master</w:t>
+            </w:r>
+            <w:proofErr w:type="gramEnd"/>
+            <w:r>
+              <w:rPr>
+                <w:rFonts w:ascii="Avenir Roman" w:hAnsi="Avenir Roman"/>
+              </w:rPr>
+              <w:t xml:space="preserve"> es mostrada o oculta</w:t>
             </w:r>
           </w:p>
         </w:tc>
       </w:tr>
       <w:tr>
+        <w:trPr>
+          <w:cnfStyle w:val="000000100000" w:firstRow="0" w:lastRow="0" w:firstColumn="0" w:lastColumn="0" w:oddVBand="0" w:evenVBand="0" w:oddHBand="1" w:evenHBand="0" w:firstRowFirstColumn="0" w:firstRowLastColumn="0" w:lastRowFirstColumn="0" w:lastRowLastColumn="0"/>
+        </w:trPr>
         <w:tc>
           <w:tcPr>
+            <w:cnfStyle w:val="001000000000" w:firstRow="0" w:lastRow="0" w:firstColumn="1" w:lastColumn="0" w:oddVBand="0" w:evenVBand="0" w:oddHBand="0" w:evenHBand="0" w:firstRowFirstColumn="0" w:firstRowLastColumn="0" w:lastRowFirstColumn="0" w:lastRowLastColumn="0"/>
             <w:tcW w:w="4414" w:type="dxa"/>
           </w:tcPr>
           <w:p>
@@ -2713,14 +2769,18 @@
               <w:jc w:val="both"/>
               <w:rPr>
                 <w:rFonts w:ascii="Avenir Roman" w:hAnsi="Avenir Roman"/>
+                <w:b w:val="0"/>
               </w:rPr>
             </w:pPr>
-            <w:r>
-              <w:rPr>
-                <w:rFonts w:ascii="Avenir Roman" w:hAnsi="Avenir Roman"/>
+            <w:proofErr w:type="gramStart"/>
+            <w:r>
+              <w:rPr>
+                <w:rFonts w:ascii="Avenir Roman" w:hAnsi="Avenir Roman"/>
+                <w:b w:val="0"/>
               </w:rPr>
               <w:t>Master</w:t>
             </w:r>
+            <w:proofErr w:type="gramEnd"/>
           </w:p>
         </w:tc>
         <w:tc>
@@ -2730,6 +2790,7 @@
           <w:p>
             <w:pPr>
               <w:jc w:val="both"/>
+              <w:cnfStyle w:val="000000100000" w:firstRow="0" w:lastRow="0" w:firstColumn="0" w:lastColumn="0" w:oddVBand="0" w:evenVBand="0" w:oddHBand="1" w:evenHBand="0" w:firstRowFirstColumn="0" w:firstRowLastColumn="0" w:lastRowFirstColumn="0" w:lastRowLastColumn="0"/>
               <w:rPr>
                 <w:rFonts w:ascii="Avenir Roman" w:hAnsi="Avenir Roman"/>
               </w:rPr>
@@ -2755,6 +2816,46 @@
     <w:p>
       <w:pPr>
         <w:jc w:val="both"/>
+        <w:rPr>
+          <w:rFonts w:ascii="Avenir Roman" w:hAnsi="Avenir Roman"/>
+        </w:rPr>
+      </w:pPr>
+    </w:p>
+    <w:p>
+      <w:pPr>
+        <w:jc w:val="both"/>
+        <w:rPr>
+          <w:rFonts w:ascii="Avenir Roman" w:hAnsi="Avenir Roman"/>
+        </w:rPr>
+      </w:pPr>
+    </w:p>
+    <w:p>
+      <w:pPr>
+        <w:jc w:val="both"/>
+        <w:rPr>
+          <w:rFonts w:ascii="Avenir Roman" w:hAnsi="Avenir Roman"/>
+        </w:rPr>
+      </w:pPr>
+    </w:p>
+    <w:p>
+      <w:pPr>
+        <w:jc w:val="both"/>
+        <w:rPr>
+          <w:rFonts w:ascii="Avenir Roman" w:hAnsi="Avenir Roman"/>
+        </w:rPr>
+      </w:pPr>
+    </w:p>
+    <w:p>
+      <w:pPr>
+        <w:jc w:val="both"/>
+        <w:rPr>
+          <w:rFonts w:ascii="Avenir Roman" w:hAnsi="Avenir Roman"/>
+        </w:rPr>
+      </w:pPr>
+    </w:p>
+    <w:p>
+      <w:pPr>
+        <w:pStyle w:val="Heading2"/>
         <w:rPr>
           <w:rFonts w:ascii="Avenir Roman" w:hAnsi="Avenir Roman"/>
         </w:rPr>
@@ -3242,7 +3343,6 @@
         </w:rPr>
         <w:t> </w:t>
       </w:r>
-      <w:proofErr w:type="spellStart"/>
       <w:r>
         <w:rPr>
           <w:rFonts w:ascii="Consolas" w:eastAsia="Times New Roman" w:hAnsi="Consolas" w:cs="Consolas"/>
@@ -3254,7 +3354,6 @@
         </w:rPr>
         <w:t>x:Name</w:t>
       </w:r>
-      <w:proofErr w:type="spellEnd"/>
       <w:r>
         <w:rPr>
           <w:rFonts w:ascii="Consolas" w:eastAsia="Times New Roman" w:hAnsi="Consolas" w:cs="Consolas"/>
@@ -3275,31 +3374,7 @@
           <w:bdr w:val="none" w:sz="0" w:space="0" w:color="auto" w:frame="1"/>
           <w:lang w:val="en-US"/>
         </w:rPr>
-        <w:t>"</w:t>
-      </w:r>
-      <w:proofErr w:type="spellStart"/>
-      <w:r>
-        <w:rPr>
-          <w:rFonts w:ascii="Consolas" w:eastAsia="Times New Roman" w:hAnsi="Consolas" w:cs="Consolas"/>
-          <w:color w:val="0000FF"/>
-          <w:sz w:val="18"/>
-          <w:szCs w:val="18"/>
-          <w:bdr w:val="none" w:sz="0" w:space="0" w:color="auto" w:frame="1"/>
-          <w:lang w:val="en-US"/>
-        </w:rPr>
-        <w:t>masterPage</w:t>
-      </w:r>
-      <w:proofErr w:type="spellEnd"/>
-      <w:r>
-        <w:rPr>
-          <w:rFonts w:ascii="Consolas" w:eastAsia="Times New Roman" w:hAnsi="Consolas" w:cs="Consolas"/>
-          <w:color w:val="0000FF"/>
-          <w:sz w:val="18"/>
-          <w:szCs w:val="18"/>
-          <w:bdr w:val="none" w:sz="0" w:space="0" w:color="auto" w:frame="1"/>
-          <w:lang w:val="en-US"/>
-        </w:rPr>
-        <w:t>"</w:t>
+        <w:t>"masterPage"</w:t>
       </w:r>
       <w:r>
         <w:rPr>
@@ -4100,6 +4175,26 @@
     </w:p>
     <w:p>
       <w:pPr>
+        <w:pStyle w:val="Heading1"/>
+        <w:rPr>
+          <w:rFonts w:ascii="Avenir Roman" w:hAnsi="Avenir Roman"/>
+        </w:rPr>
+      </w:pPr>
+      <w:r>
+        <w:rPr>
+          <w:rFonts w:ascii="Avenir Roman" w:hAnsi="Avenir Roman"/>
+        </w:rPr>
+        <w:t xml:space="preserve">1.4 </w:t>
+      </w:r>
+      <w:r>
+        <w:rPr>
+          <w:rFonts w:ascii="Avenir Roman" w:hAnsi="Avenir Roman"/>
+        </w:rPr>
+        <w:t>NavigationPage</w:t>
+      </w:r>
+    </w:p>
+    <w:p>
+      <w:pPr>
         <w:jc w:val="both"/>
         <w:rPr>
           <w:rFonts w:ascii="Avenir Roman" w:hAnsi="Avenir Roman"/>
@@ -4109,32 +4204,12 @@
         <w:rPr>
           <w:rFonts w:ascii="Avenir Roman" w:hAnsi="Avenir Roman"/>
         </w:rPr>
-        <w:t xml:space="preserve">1.4 </w:t>
-      </w:r>
-      <w:r>
-        <w:rPr>
-          <w:rFonts w:ascii="Avenir Roman" w:hAnsi="Avenir Roman"/>
-        </w:rPr>
-        <w:t>NavigationPage</w:t>
-      </w:r>
-    </w:p>
-    <w:p>
-      <w:pPr>
-        <w:jc w:val="both"/>
-        <w:rPr>
-          <w:rFonts w:ascii="Avenir Roman" w:hAnsi="Avenir Roman"/>
-        </w:rPr>
-      </w:pPr>
-      <w:r>
-        <w:rPr>
-          <w:rFonts w:ascii="Avenir Roman" w:hAnsi="Avenir Roman"/>
-        </w:rPr>
         <w:t xml:space="preserve">Administra la navegación entre otras paginas con una arquitectura basada en la pila. </w:t>
       </w:r>
     </w:p>
     <w:p>
       <w:pPr>
-        <w:jc w:val="both"/>
+        <w:pStyle w:val="Heading2"/>
         <w:rPr>
           <w:rFonts w:ascii="Avenir Roman" w:hAnsi="Avenir Roman"/>
           <w:lang w:val="en-US"/>
@@ -4295,7 +4370,7 @@
     </w:p>
     <w:p>
       <w:pPr>
-        <w:jc w:val="both"/>
+        <w:pStyle w:val="Heading2"/>
         <w:rPr>
           <w:rFonts w:ascii="Avenir Roman" w:hAnsi="Avenir Roman"/>
           <w:lang w:val="en-US"/>
@@ -4320,7 +4395,7 @@
     </w:p>
     <w:tbl>
       <w:tblPr>
-        <w:tblStyle w:val="TableGrid"/>
+        <w:tblStyle w:val="PlainTable2"/>
         <w:tblW w:w="0" w:type="auto"/>
         <w:tblLook w:val="04A0" w:firstRow="1" w:lastRow="0" w:firstColumn="1" w:lastColumn="0" w:noHBand="0" w:noVBand="1"/>
       </w:tblPr>
@@ -4329,8 +4404,12 @@
         <w:gridCol w:w="4414"/>
       </w:tblGrid>
       <w:tr>
+        <w:trPr>
+          <w:cnfStyle w:val="100000000000" w:firstRow="1" w:lastRow="0" w:firstColumn="0" w:lastColumn="0" w:oddVBand="0" w:evenVBand="0" w:oddHBand="0" w:evenHBand="0" w:firstRowFirstColumn="0" w:firstRowLastColumn="0" w:lastRowFirstColumn="0" w:lastRowLastColumn="0"/>
+        </w:trPr>
         <w:tc>
           <w:tcPr>
+            <w:cnfStyle w:val="001000000000" w:firstRow="0" w:lastRow="0" w:firstColumn="1" w:lastColumn="0" w:oddVBand="0" w:evenVBand="0" w:oddHBand="0" w:evenHBand="0" w:firstRowFirstColumn="0" w:firstRowLastColumn="0" w:lastRowFirstColumn="0" w:lastRowLastColumn="0"/>
             <w:tcW w:w="4414" w:type="dxa"/>
           </w:tcPr>
           <w:p>
@@ -4357,6 +4436,7 @@
           <w:p>
             <w:pPr>
               <w:jc w:val="both"/>
+              <w:cnfStyle w:val="100000000000" w:firstRow="1" w:lastRow="0" w:firstColumn="0" w:lastColumn="0" w:oddVBand="0" w:evenVBand="0" w:oddHBand="0" w:evenHBand="0" w:firstRowFirstColumn="0" w:firstRowLastColumn="0" w:lastRowFirstColumn="0" w:lastRowLastColumn="0"/>
               <w:rPr>
                 <w:rFonts w:ascii="Avenir Roman" w:hAnsi="Avenir Roman"/>
                 <w:lang w:val="en-US"/>
@@ -4373,8 +4453,12 @@
         </w:tc>
       </w:tr>
       <w:tr>
+        <w:trPr>
+          <w:cnfStyle w:val="000000100000" w:firstRow="0" w:lastRow="0" w:firstColumn="0" w:lastColumn="0" w:oddVBand="0" w:evenVBand="0" w:oddHBand="1" w:evenHBand="0" w:firstRowFirstColumn="0" w:firstRowLastColumn="0" w:lastRowFirstColumn="0" w:lastRowLastColumn="0"/>
+        </w:trPr>
         <w:tc>
           <w:tcPr>
+            <w:cnfStyle w:val="001000000000" w:firstRow="0" w:lastRow="0" w:firstColumn="1" w:lastColumn="0" w:oddVBand="0" w:evenVBand="0" w:oddHBand="0" w:evenHBand="0" w:firstRowFirstColumn="0" w:firstRowLastColumn="0" w:lastRowFirstColumn="0" w:lastRowLastColumn="0"/>
             <w:tcW w:w="4414" w:type="dxa"/>
           </w:tcPr>
           <w:p>
@@ -4382,6 +4466,7 @@
               <w:jc w:val="both"/>
               <w:rPr>
                 <w:rFonts w:ascii="Avenir Roman" w:hAnsi="Avenir Roman"/>
+                <w:b w:val="0"/>
                 <w:lang w:val="en-US"/>
               </w:rPr>
             </w:pPr>
@@ -4389,6 +4474,7 @@
             <w:r>
               <w:rPr>
                 <w:rFonts w:ascii="Avenir Roman" w:hAnsi="Avenir Roman"/>
+                <w:b w:val="0"/>
                 <w:lang w:val="en-US"/>
               </w:rPr>
               <w:t>BarBackgroundColor</w:t>
@@ -4403,6 +4489,7 @@
           <w:p>
             <w:pPr>
               <w:jc w:val="both"/>
+              <w:cnfStyle w:val="000000100000" w:firstRow="0" w:lastRow="0" w:firstColumn="0" w:lastColumn="0" w:oddVBand="0" w:evenVBand="0" w:oddHBand="1" w:evenHBand="0" w:firstRowFirstColumn="0" w:firstRowLastColumn="0" w:lastRowFirstColumn="0" w:lastRowLastColumn="0"/>
               <w:rPr>
                 <w:rFonts w:ascii="Avenir Roman" w:hAnsi="Avenir Roman"/>
                 <w:lang w:val="es-ES"/>
@@ -4430,6 +4517,7 @@
       <w:tr>
         <w:tc>
           <w:tcPr>
+            <w:cnfStyle w:val="001000000000" w:firstRow="0" w:lastRow="0" w:firstColumn="1" w:lastColumn="0" w:oddVBand="0" w:evenVBand="0" w:oddHBand="0" w:evenHBand="0" w:firstRowFirstColumn="0" w:firstRowLastColumn="0" w:lastRowFirstColumn="0" w:lastRowLastColumn="0"/>
             <w:tcW w:w="4414" w:type="dxa"/>
           </w:tcPr>
           <w:p>
@@ -4437,6 +4525,7 @@
               <w:jc w:val="both"/>
               <w:rPr>
                 <w:rFonts w:ascii="Avenir Roman" w:hAnsi="Avenir Roman"/>
+                <w:b w:val="0"/>
                 <w:lang w:val="es-ES"/>
               </w:rPr>
             </w:pPr>
@@ -4444,6 +4533,7 @@
             <w:r>
               <w:rPr>
                 <w:rFonts w:ascii="Avenir Roman" w:hAnsi="Avenir Roman"/>
+                <w:b w:val="0"/>
                 <w:lang w:val="es-ES"/>
               </w:rPr>
               <w:t>BarTextColor</w:t>
@@ -4458,6 +4548,7 @@
           <w:p>
             <w:pPr>
               <w:jc w:val="both"/>
+              <w:cnfStyle w:val="000000000000" w:firstRow="0" w:lastRow="0" w:firstColumn="0" w:lastColumn="0" w:oddVBand="0" w:evenVBand="0" w:oddHBand="0" w:evenHBand="0" w:firstRowFirstColumn="0" w:firstRowLastColumn="0" w:lastRowFirstColumn="0" w:lastRowLastColumn="0"/>
               <w:rPr>
                 <w:rFonts w:ascii="Avenir Roman" w:hAnsi="Avenir Roman"/>
                 <w:lang w:val="es-ES"/>
@@ -4470,36 +4561,6 @@
               </w:rPr>
               <w:t>Define el color del texto dentro de la barra de navegación.</w:t>
             </w:r>
-          </w:p>
-        </w:tc>
-      </w:tr>
-      <w:tr>
-        <w:tc>
-          <w:tcPr>
-            <w:tcW w:w="4414" w:type="dxa"/>
-          </w:tcPr>
-          <w:p>
-            <w:pPr>
-              <w:jc w:val="both"/>
-              <w:rPr>
-                <w:rFonts w:ascii="Avenir Roman" w:hAnsi="Avenir Roman"/>
-                <w:lang w:val="es-ES"/>
-              </w:rPr>
-            </w:pPr>
-          </w:p>
-        </w:tc>
-        <w:tc>
-          <w:tcPr>
-            <w:tcW w:w="4414" w:type="dxa"/>
-          </w:tcPr>
-          <w:p>
-            <w:pPr>
-              <w:jc w:val="both"/>
-              <w:rPr>
-                <w:rFonts w:ascii="Avenir Roman" w:hAnsi="Avenir Roman"/>
-                <w:lang w:val="es-ES"/>
-              </w:rPr>
-            </w:pPr>
           </w:p>
         </w:tc>
       </w:tr>
@@ -4515,7 +4576,7 @@
     </w:p>
     <w:p>
       <w:pPr>
-        <w:jc w:val="both"/>
+        <w:pStyle w:val="Heading2"/>
         <w:rPr>
           <w:rFonts w:ascii="Avenir Roman" w:hAnsi="Avenir Roman"/>
           <w:lang w:val="es-ES"/>
@@ -4540,7 +4601,7 @@
     </w:p>
     <w:tbl>
       <w:tblPr>
-        <w:tblStyle w:val="TableGrid"/>
+        <w:tblStyle w:val="PlainTable2"/>
         <w:tblW w:w="0" w:type="auto"/>
         <w:tblLook w:val="04A0" w:firstRow="1" w:lastRow="0" w:firstColumn="1" w:lastColumn="0" w:noHBand="0" w:noVBand="1"/>
       </w:tblPr>
@@ -4549,8 +4610,12 @@
         <w:gridCol w:w="4414"/>
       </w:tblGrid>
       <w:tr>
+        <w:trPr>
+          <w:cnfStyle w:val="100000000000" w:firstRow="1" w:lastRow="0" w:firstColumn="0" w:lastColumn="0" w:oddVBand="0" w:evenVBand="0" w:oddHBand="0" w:evenHBand="0" w:firstRowFirstColumn="0" w:firstRowLastColumn="0" w:lastRowFirstColumn="0" w:lastRowLastColumn="0"/>
+        </w:trPr>
         <w:tc>
           <w:tcPr>
+            <w:cnfStyle w:val="001000000000" w:firstRow="0" w:lastRow="0" w:firstColumn="1" w:lastColumn="0" w:oddVBand="0" w:evenVBand="0" w:oddHBand="0" w:evenHBand="0" w:firstRowFirstColumn="0" w:firstRowLastColumn="0" w:lastRowFirstColumn="0" w:lastRowLastColumn="0"/>
             <w:tcW w:w="4414" w:type="dxa"/>
           </w:tcPr>
           <w:p>
@@ -4579,6 +4644,7 @@
           <w:p>
             <w:pPr>
               <w:jc w:val="both"/>
+              <w:cnfStyle w:val="100000000000" w:firstRow="1" w:lastRow="0" w:firstColumn="0" w:lastColumn="0" w:oddVBand="0" w:evenVBand="0" w:oddHBand="0" w:evenHBand="0" w:firstRowFirstColumn="0" w:firstRowLastColumn="0" w:lastRowFirstColumn="0" w:lastRowLastColumn="0"/>
               <w:rPr>
                 <w:rFonts w:ascii="Avenir Roman" w:hAnsi="Avenir Roman"/>
                 <w:lang w:val="es-ES"/>
@@ -4597,8 +4663,12 @@
         </w:tc>
       </w:tr>
       <w:tr>
+        <w:trPr>
+          <w:cnfStyle w:val="000000100000" w:firstRow="0" w:lastRow="0" w:firstColumn="0" w:lastColumn="0" w:oddVBand="0" w:evenVBand="0" w:oddHBand="1" w:evenHBand="0" w:firstRowFirstColumn="0" w:firstRowLastColumn="0" w:lastRowFirstColumn="0" w:lastRowLastColumn="0"/>
+        </w:trPr>
         <w:tc>
           <w:tcPr>
+            <w:cnfStyle w:val="001000000000" w:firstRow="0" w:lastRow="0" w:firstColumn="1" w:lastColumn="0" w:oddVBand="0" w:evenVBand="0" w:oddHBand="0" w:evenHBand="0" w:firstRowFirstColumn="0" w:firstRowLastColumn="0" w:lastRowFirstColumn="0" w:lastRowLastColumn="0"/>
             <w:tcW w:w="4414" w:type="dxa"/>
           </w:tcPr>
           <w:p>
@@ -4606,13 +4676,16 @@
               <w:jc w:val="both"/>
               <w:rPr>
                 <w:rFonts w:ascii="Avenir Roman" w:hAnsi="Avenir Roman"/>
+                <w:b w:val="0"/>
                 <w:lang w:val="es-ES"/>
               </w:rPr>
             </w:pPr>
             <w:proofErr w:type="spellStart"/>
-            <w:r>
-              <w:rPr>
-                <w:rFonts w:ascii="Avenir Roman" w:hAnsi="Avenir Roman"/>
+            <w:proofErr w:type="gramStart"/>
+            <w:r>
+              <w:rPr>
+                <w:rFonts w:ascii="Avenir Roman" w:hAnsi="Avenir Roman"/>
+                <w:b w:val="0"/>
                 <w:lang w:val="es-ES"/>
               </w:rPr>
               <w:t>SetHasBackButton</w:t>
@@ -4621,12 +4694,38 @@
             <w:r>
               <w:rPr>
                 <w:rFonts w:ascii="Avenir Roman" w:hAnsi="Avenir Roman"/>
+                <w:b w:val="0"/>
                 <w:lang w:val="es-ES"/>
               </w:rPr>
-              <w:t>(Page, Boolean</w:t>
-            </w:r>
-            <w:bookmarkStart w:id="0" w:name="_GoBack"/>
-            <w:bookmarkEnd w:id="0"/>
+              <w:t>(</w:t>
+            </w:r>
+            <w:proofErr w:type="gramEnd"/>
+            <w:r>
+              <w:rPr>
+                <w:rFonts w:ascii="Avenir Roman" w:hAnsi="Avenir Roman"/>
+                <w:b w:val="0"/>
+                <w:lang w:val="es-ES"/>
+              </w:rPr>
+              <w:t xml:space="preserve">Page, </w:t>
+            </w:r>
+            <w:proofErr w:type="spellStart"/>
+            <w:r>
+              <w:rPr>
+                <w:rFonts w:ascii="Avenir Roman" w:hAnsi="Avenir Roman"/>
+                <w:b w:val="0"/>
+                <w:lang w:val="es-ES"/>
+              </w:rPr>
+              <w:t>Boolean</w:t>
+            </w:r>
+            <w:proofErr w:type="spellEnd"/>
+            <w:r>
+              <w:rPr>
+                <w:rFonts w:ascii="Avenir Roman" w:hAnsi="Avenir Roman"/>
+                <w:b w:val="0"/>
+                <w:lang w:val="es-ES"/>
+              </w:rPr>
+              <w:t>)</w:t>
+            </w:r>
           </w:p>
         </w:tc>
         <w:tc>
@@ -4636,11 +4735,298 @@
           <w:p>
             <w:pPr>
               <w:jc w:val="both"/>
+              <w:cnfStyle w:val="000000100000" w:firstRow="0" w:lastRow="0" w:firstColumn="0" w:lastColumn="0" w:oddVBand="0" w:evenVBand="0" w:oddHBand="1" w:evenHBand="0" w:firstRowFirstColumn="0" w:firstRowLastColumn="0" w:lastRowFirstColumn="0" w:lastRowLastColumn="0"/>
               <w:rPr>
                 <w:rFonts w:ascii="Avenir Roman" w:hAnsi="Avenir Roman"/>
                 <w:lang w:val="es-ES"/>
               </w:rPr>
             </w:pPr>
+            <w:r>
+              <w:rPr>
+                <w:rFonts w:ascii="Avenir Roman" w:hAnsi="Avenir Roman"/>
+                <w:lang w:val="es-ES"/>
+              </w:rPr>
+              <w:t xml:space="preserve">Define si el </w:t>
+            </w:r>
+            <w:proofErr w:type="spellStart"/>
+            <w:r>
+              <w:rPr>
+                <w:rFonts w:ascii="Avenir Roman" w:hAnsi="Avenir Roman"/>
+                <w:lang w:val="es-ES"/>
+              </w:rPr>
+              <w:t>boton</w:t>
+            </w:r>
+            <w:proofErr w:type="spellEnd"/>
+            <w:r>
+              <w:rPr>
+                <w:rFonts w:ascii="Avenir Roman" w:hAnsi="Avenir Roman"/>
+                <w:lang w:val="es-ES"/>
+              </w:rPr>
+              <w:t xml:space="preserve"> de "back" </w:t>
+            </w:r>
+            <w:proofErr w:type="spellStart"/>
+            <w:r>
+              <w:rPr>
+                <w:rFonts w:ascii="Avenir Roman" w:hAnsi="Avenir Roman"/>
+                <w:lang w:val="es-ES"/>
+              </w:rPr>
+              <w:t>sera</w:t>
+            </w:r>
+            <w:proofErr w:type="spellEnd"/>
+            <w:r>
+              <w:rPr>
+                <w:rFonts w:ascii="Avenir Roman" w:hAnsi="Avenir Roman"/>
+                <w:lang w:val="es-ES"/>
+              </w:rPr>
+              <w:t xml:space="preserve"> mostrado.</w:t>
+            </w:r>
+          </w:p>
+        </w:tc>
+      </w:tr>
+      <w:tr>
+        <w:tc>
+          <w:tcPr>
+            <w:cnfStyle w:val="001000000000" w:firstRow="0" w:lastRow="0" w:firstColumn="1" w:lastColumn="0" w:oddVBand="0" w:evenVBand="0" w:oddHBand="0" w:evenHBand="0" w:firstRowFirstColumn="0" w:firstRowLastColumn="0" w:lastRowFirstColumn="0" w:lastRowLastColumn="0"/>
+            <w:tcW w:w="4414" w:type="dxa"/>
+          </w:tcPr>
+          <w:p>
+            <w:pPr>
+              <w:jc w:val="both"/>
+              <w:rPr>
+                <w:rFonts w:ascii="Avenir Roman" w:hAnsi="Avenir Roman"/>
+                <w:b w:val="0"/>
+                <w:lang w:val="es-ES"/>
+              </w:rPr>
+            </w:pPr>
+            <w:proofErr w:type="spellStart"/>
+            <w:proofErr w:type="gramStart"/>
+            <w:r>
+              <w:rPr>
+                <w:rFonts w:ascii="Avenir Roman" w:hAnsi="Avenir Roman"/>
+                <w:b w:val="0"/>
+                <w:lang w:val="es-ES"/>
+              </w:rPr>
+              <w:t>OnBackButtonPressed</w:t>
+            </w:r>
+            <w:proofErr w:type="spellEnd"/>
+            <w:r>
+              <w:rPr>
+                <w:rFonts w:ascii="Avenir Roman" w:hAnsi="Avenir Roman"/>
+                <w:b w:val="0"/>
+                <w:lang w:val="es-ES"/>
+              </w:rPr>
+              <w:t>(</w:t>
+            </w:r>
+            <w:proofErr w:type="gramEnd"/>
+            <w:r>
+              <w:rPr>
+                <w:rFonts w:ascii="Avenir Roman" w:hAnsi="Avenir Roman"/>
+                <w:b w:val="0"/>
+                <w:lang w:val="es-ES"/>
+              </w:rPr>
+              <w:t>)</w:t>
+            </w:r>
+          </w:p>
+        </w:tc>
+        <w:tc>
+          <w:tcPr>
+            <w:tcW w:w="4414" w:type="dxa"/>
+          </w:tcPr>
+          <w:p>
+            <w:pPr>
+              <w:jc w:val="both"/>
+              <w:cnfStyle w:val="000000000000" w:firstRow="0" w:lastRow="0" w:firstColumn="0" w:lastColumn="0" w:oddVBand="0" w:evenVBand="0" w:oddHBand="0" w:evenHBand="0" w:firstRowFirstColumn="0" w:firstRowLastColumn="0" w:lastRowFirstColumn="0" w:lastRowLastColumn="0"/>
+              <w:rPr>
+                <w:rFonts w:ascii="Avenir Roman" w:hAnsi="Avenir Roman"/>
+                <w:lang w:val="es-ES"/>
+              </w:rPr>
+            </w:pPr>
+            <w:r>
+              <w:rPr>
+                <w:rFonts w:ascii="Avenir Roman" w:hAnsi="Avenir Roman"/>
+                <w:lang w:val="es-ES"/>
+              </w:rPr>
+              <w:t>Cacha el evento lanzado al presionar el botón físico "atrás"</w:t>
+            </w:r>
+          </w:p>
+        </w:tc>
+      </w:tr>
+      <w:tr>
+        <w:trPr>
+          <w:cnfStyle w:val="000000100000" w:firstRow="0" w:lastRow="0" w:firstColumn="0" w:lastColumn="0" w:oddVBand="0" w:evenVBand="0" w:oddHBand="1" w:evenHBand="0" w:firstRowFirstColumn="0" w:firstRowLastColumn="0" w:lastRowFirstColumn="0" w:lastRowLastColumn="0"/>
+        </w:trPr>
+        <w:tc>
+          <w:tcPr>
+            <w:cnfStyle w:val="001000000000" w:firstRow="0" w:lastRow="0" w:firstColumn="1" w:lastColumn="0" w:oddVBand="0" w:evenVBand="0" w:oddHBand="0" w:evenHBand="0" w:firstRowFirstColumn="0" w:firstRowLastColumn="0" w:lastRowFirstColumn="0" w:lastRowLastColumn="0"/>
+            <w:tcW w:w="4414" w:type="dxa"/>
+          </w:tcPr>
+          <w:p>
+            <w:pPr>
+              <w:jc w:val="both"/>
+              <w:rPr>
+                <w:rFonts w:ascii="Avenir Roman" w:hAnsi="Avenir Roman"/>
+                <w:b w:val="0"/>
+              </w:rPr>
+            </w:pPr>
+            <w:proofErr w:type="spellStart"/>
+            <w:proofErr w:type="gramStart"/>
+            <w:r>
+              <w:rPr>
+                <w:rFonts w:ascii="Avenir Roman" w:hAnsi="Avenir Roman"/>
+                <w:b w:val="0"/>
+              </w:rPr>
+              <w:t>SetHasNavigation</w:t>
+            </w:r>
+            <w:r>
+              <w:rPr>
+                <w:rFonts w:ascii="Avenir Roman" w:hAnsi="Avenir Roman"/>
+                <w:b w:val="0"/>
+              </w:rPr>
+              <w:t>Bar</w:t>
+            </w:r>
+            <w:proofErr w:type="spellEnd"/>
+            <w:r>
+              <w:rPr>
+                <w:rFonts w:ascii="Avenir Roman" w:hAnsi="Avenir Roman"/>
+                <w:b w:val="0"/>
+              </w:rPr>
+              <w:t>(</w:t>
+            </w:r>
+            <w:proofErr w:type="spellStart"/>
+            <w:proofErr w:type="gramEnd"/>
+            <w:r>
+              <w:rPr>
+                <w:rFonts w:ascii="Avenir Roman" w:hAnsi="Avenir Roman"/>
+                <w:b w:val="0"/>
+              </w:rPr>
+              <w:t>BindableObjet</w:t>
+            </w:r>
+            <w:proofErr w:type="spellEnd"/>
+            <w:r>
+              <w:rPr>
+                <w:rFonts w:ascii="Avenir Roman" w:hAnsi="Avenir Roman"/>
+                <w:b w:val="0"/>
+              </w:rPr>
+              <w:t xml:space="preserve">, </w:t>
+            </w:r>
+            <w:proofErr w:type="spellStart"/>
+            <w:r>
+              <w:rPr>
+                <w:rFonts w:ascii="Avenir Roman" w:hAnsi="Avenir Roman"/>
+                <w:b w:val="0"/>
+              </w:rPr>
+              <w:t>Boolean</w:t>
+            </w:r>
+            <w:proofErr w:type="spellEnd"/>
+            <w:r>
+              <w:rPr>
+                <w:rFonts w:ascii="Avenir Roman" w:hAnsi="Avenir Roman"/>
+                <w:b w:val="0"/>
+              </w:rPr>
+              <w:t>)</w:t>
+            </w:r>
+          </w:p>
+        </w:tc>
+        <w:tc>
+          <w:tcPr>
+            <w:tcW w:w="4414" w:type="dxa"/>
+          </w:tcPr>
+          <w:p>
+            <w:pPr>
+              <w:jc w:val="both"/>
+              <w:cnfStyle w:val="000000100000" w:firstRow="0" w:lastRow="0" w:firstColumn="0" w:lastColumn="0" w:oddVBand="0" w:evenVBand="0" w:oddHBand="1" w:evenHBand="0" w:firstRowFirstColumn="0" w:firstRowLastColumn="0" w:lastRowFirstColumn="0" w:lastRowLastColumn="0"/>
+              <w:rPr>
+                <w:rFonts w:ascii="Avenir Roman" w:hAnsi="Avenir Roman"/>
+                <w:lang w:val="es-ES"/>
+              </w:rPr>
+            </w:pPr>
+            <w:r>
+              <w:rPr>
+                <w:rFonts w:ascii="Avenir Roman" w:hAnsi="Avenir Roman"/>
+                <w:lang w:val="es-ES"/>
+              </w:rPr>
+              <w:t xml:space="preserve">Define si se muestra o no la barra de navegación la </w:t>
+            </w:r>
+            <w:proofErr w:type="spellStart"/>
+            <w:r>
+              <w:rPr>
+                <w:rFonts w:ascii="Avenir Roman" w:hAnsi="Avenir Roman"/>
+                <w:lang w:val="es-ES"/>
+              </w:rPr>
+              <w:t>pagina</w:t>
+            </w:r>
+            <w:proofErr w:type="spellEnd"/>
+            <w:r>
+              <w:rPr>
+                <w:rFonts w:ascii="Avenir Roman" w:hAnsi="Avenir Roman"/>
+                <w:lang w:val="es-ES"/>
+              </w:rPr>
+              <w:t>.</w:t>
+            </w:r>
+          </w:p>
+        </w:tc>
+      </w:tr>
+      <w:tr>
+        <w:tc>
+          <w:tcPr>
+            <w:cnfStyle w:val="001000000000" w:firstRow="0" w:lastRow="0" w:firstColumn="1" w:lastColumn="0" w:oddVBand="0" w:evenVBand="0" w:oddHBand="0" w:evenHBand="0" w:firstRowFirstColumn="0" w:firstRowLastColumn="0" w:lastRowFirstColumn="0" w:lastRowLastColumn="0"/>
+            <w:tcW w:w="4414" w:type="dxa"/>
+          </w:tcPr>
+          <w:p>
+            <w:pPr>
+              <w:jc w:val="both"/>
+              <w:rPr>
+                <w:rFonts w:ascii="Avenir Roman" w:hAnsi="Avenir Roman"/>
+                <w:b w:val="0"/>
+              </w:rPr>
+            </w:pPr>
+            <w:proofErr w:type="spellStart"/>
+            <w:r>
+              <w:rPr>
+                <w:rFonts w:ascii="Avenir Roman" w:hAnsi="Avenir Roman"/>
+                <w:b w:val="0"/>
+              </w:rPr>
+              <w:t>Nt</w:t>
+            </w:r>
+            <w:proofErr w:type="spellEnd"/>
+          </w:p>
+        </w:tc>
+        <w:tc>
+          <w:tcPr>
+            <w:tcW w:w="4414" w:type="dxa"/>
+          </w:tcPr>
+          <w:p>
+            <w:pPr>
+              <w:jc w:val="both"/>
+              <w:cnfStyle w:val="000000000000" w:firstRow="0" w:lastRow="0" w:firstColumn="0" w:lastColumn="0" w:oddVBand="0" w:evenVBand="0" w:oddHBand="0" w:evenHBand="0" w:firstRowFirstColumn="0" w:firstRowLastColumn="0" w:lastRowFirstColumn="0" w:lastRowLastColumn="0"/>
+              <w:rPr>
+                <w:rFonts w:ascii="Avenir Roman" w:hAnsi="Avenir Roman"/>
+                <w:lang w:val="es-ES"/>
+              </w:rPr>
+            </w:pPr>
+            <w:r>
+              <w:rPr>
+                <w:rFonts w:ascii="Avenir Roman" w:hAnsi="Avenir Roman"/>
+                <w:lang w:val="es-ES"/>
+              </w:rPr>
+              <w:t xml:space="preserve">Define el icono de la </w:t>
+            </w:r>
+            <w:proofErr w:type="spellStart"/>
+            <w:r>
+              <w:rPr>
+                <w:rFonts w:ascii="Avenir Roman" w:hAnsi="Avenir Roman"/>
+                <w:lang w:val="es-ES"/>
+              </w:rPr>
+              <w:t>pagina</w:t>
+            </w:r>
+            <w:proofErr w:type="spellEnd"/>
+            <w:r>
+              <w:rPr>
+                <w:rFonts w:ascii="Avenir Roman" w:hAnsi="Avenir Roman"/>
+                <w:lang w:val="es-ES"/>
+              </w:rPr>
+              <w:t>.</w:t>
+            </w:r>
           </w:p>
         </w:tc>
       </w:tr>
@@ -4668,14 +5054,31 @@
         <w:jc w:val="both"/>
         <w:rPr>
           <w:rFonts w:ascii="Avenir Roman" w:hAnsi="Avenir Roman"/>
-        </w:rPr>
-      </w:pPr>
+          <w:lang w:val="es-ES"/>
+        </w:rPr>
+      </w:pPr>
+    </w:p>
+    <w:p>
+      <w:pPr>
+        <w:pStyle w:val="Heading1"/>
+        <w:rPr>
+          <w:rFonts w:ascii="Avenir Roman" w:hAnsi="Avenir Roman"/>
+        </w:rPr>
+      </w:pPr>
+      <w:r>
+        <w:rPr>
+          <w:rFonts w:ascii="Avenir Roman" w:hAnsi="Avenir Roman"/>
+        </w:rPr>
+        <w:t xml:space="preserve">1.5 </w:t>
+      </w:r>
+      <w:proofErr w:type="spellStart"/>
       <w:r>
         <w:rPr>
           <w:rFonts w:ascii="Avenir Roman" w:hAnsi="Avenir Roman"/>
         </w:rPr>
         <w:t>TabbetPage</w:t>
       </w:r>
+      <w:proofErr w:type="spellEnd"/>
     </w:p>
     <w:p>
       <w:pPr>
@@ -4691,7 +5094,1618 @@
         <w:t>Un tabbetpage se deriva de una clase abstracta MultiPage que permite la navegación entre paginas secundarias con pestañas.</w:t>
       </w:r>
     </w:p>
+    <w:p>
+      <w:pPr>
+        <w:pStyle w:val="Heading2"/>
+        <w:rPr>
+          <w:rFonts w:ascii="Avenir Roman" w:hAnsi="Avenir Roman"/>
+        </w:rPr>
+      </w:pPr>
+      <w:r>
+        <w:rPr>
+          <w:rFonts w:ascii="Avenir Roman" w:hAnsi="Avenir Roman"/>
+        </w:rPr>
+        <w:t>1.5.1 Propiedades</w:t>
+      </w:r>
+    </w:p>
+    <w:tbl>
+      <w:tblPr>
+        <w:tblStyle w:val="PlainTable2"/>
+        <w:tblW w:w="0" w:type="auto"/>
+        <w:tblLook w:val="04A0" w:firstRow="1" w:lastRow="0" w:firstColumn="1" w:lastColumn="0" w:noHBand="0" w:noVBand="1"/>
+      </w:tblPr>
+      <w:tblGrid>
+        <w:gridCol w:w="4414"/>
+        <w:gridCol w:w="4414"/>
+      </w:tblGrid>
+      <w:tr>
+        <w:trPr>
+          <w:cnfStyle w:val="100000000000" w:firstRow="1" w:lastRow="0" w:firstColumn="0" w:lastColumn="0" w:oddVBand="0" w:evenVBand="0" w:oddHBand="0" w:evenHBand="0" w:firstRowFirstColumn="0" w:firstRowLastColumn="0" w:lastRowFirstColumn="0" w:lastRowLastColumn="0"/>
+        </w:trPr>
+        <w:tc>
+          <w:tcPr>
+            <w:cnfStyle w:val="001000000000" w:firstRow="0" w:lastRow="0" w:firstColumn="1" w:lastColumn="0" w:oddVBand="0" w:evenVBand="0" w:oddHBand="0" w:evenHBand="0" w:firstRowFirstColumn="0" w:firstRowLastColumn="0" w:lastRowFirstColumn="0" w:lastRowLastColumn="0"/>
+            <w:tcW w:w="4414" w:type="dxa"/>
+          </w:tcPr>
+          <w:p>
+            <w:pPr>
+              <w:jc w:val="both"/>
+              <w:rPr>
+                <w:rFonts w:ascii="Avenir Roman" w:hAnsi="Avenir Roman"/>
+              </w:rPr>
+            </w:pPr>
+            <w:proofErr w:type="spellStart"/>
+            <w:r>
+              <w:rPr>
+                <w:rFonts w:ascii="Avenir Roman" w:hAnsi="Avenir Roman"/>
+              </w:rPr>
+              <w:t>Property</w:t>
+            </w:r>
+            <w:proofErr w:type="spellEnd"/>
+          </w:p>
+        </w:tc>
+        <w:tc>
+          <w:tcPr>
+            <w:tcW w:w="4414" w:type="dxa"/>
+          </w:tcPr>
+          <w:p>
+            <w:pPr>
+              <w:jc w:val="both"/>
+              <w:cnfStyle w:val="100000000000" w:firstRow="1" w:lastRow="0" w:firstColumn="0" w:lastColumn="0" w:oddVBand="0" w:evenVBand="0" w:oddHBand="0" w:evenHBand="0" w:firstRowFirstColumn="0" w:firstRowLastColumn="0" w:lastRowFirstColumn="0" w:lastRowLastColumn="0"/>
+              <w:rPr>
+                <w:rFonts w:ascii="Avenir Roman" w:hAnsi="Avenir Roman"/>
+              </w:rPr>
+            </w:pPr>
+            <w:proofErr w:type="spellStart"/>
+            <w:r>
+              <w:rPr>
+                <w:rFonts w:ascii="Avenir Roman" w:hAnsi="Avenir Roman"/>
+              </w:rPr>
+              <w:t>Value</w:t>
+            </w:r>
+            <w:proofErr w:type="spellEnd"/>
+          </w:p>
+        </w:tc>
+      </w:tr>
+      <w:tr>
+        <w:trPr>
+          <w:cnfStyle w:val="000000100000" w:firstRow="0" w:lastRow="0" w:firstColumn="0" w:lastColumn="0" w:oddVBand="0" w:evenVBand="0" w:oddHBand="1" w:evenHBand="0" w:firstRowFirstColumn="0" w:firstRowLastColumn="0" w:lastRowFirstColumn="0" w:lastRowLastColumn="0"/>
+        </w:trPr>
+        <w:tc>
+          <w:tcPr>
+            <w:cnfStyle w:val="001000000000" w:firstRow="0" w:lastRow="0" w:firstColumn="1" w:lastColumn="0" w:oddVBand="0" w:evenVBand="0" w:oddHBand="0" w:evenHBand="0" w:firstRowFirstColumn="0" w:firstRowLastColumn="0" w:lastRowFirstColumn="0" w:lastRowLastColumn="0"/>
+            <w:tcW w:w="4414" w:type="dxa"/>
+          </w:tcPr>
+          <w:p>
+            <w:pPr>
+              <w:jc w:val="both"/>
+              <w:rPr>
+                <w:rFonts w:ascii="Avenir Roman" w:hAnsi="Avenir Roman"/>
+                <w:b w:val="0"/>
+              </w:rPr>
+            </w:pPr>
+            <w:proofErr w:type="spellStart"/>
+            <w:r>
+              <w:rPr>
+                <w:rFonts w:ascii="Avenir Roman" w:hAnsi="Avenir Roman"/>
+                <w:b w:val="0"/>
+              </w:rPr>
+              <w:t>Children</w:t>
+            </w:r>
+            <w:proofErr w:type="spellEnd"/>
+          </w:p>
+        </w:tc>
+        <w:tc>
+          <w:tcPr>
+            <w:tcW w:w="4414" w:type="dxa"/>
+          </w:tcPr>
+          <w:p>
+            <w:pPr>
+              <w:jc w:val="both"/>
+              <w:cnfStyle w:val="000000100000" w:firstRow="0" w:lastRow="0" w:firstColumn="0" w:lastColumn="0" w:oddVBand="0" w:evenVBand="0" w:oddHBand="1" w:evenHBand="0" w:firstRowFirstColumn="0" w:firstRowLastColumn="0" w:lastRowFirstColumn="0" w:lastRowLastColumn="0"/>
+              <w:rPr>
+                <w:rFonts w:ascii="Avenir Roman" w:hAnsi="Avenir Roman"/>
+              </w:rPr>
+            </w:pPr>
+            <w:r>
+              <w:rPr>
+                <w:rFonts w:ascii="Avenir Roman" w:hAnsi="Avenir Roman"/>
+              </w:rPr>
+              <w:t>Obtiene la lista de l</w:t>
+            </w:r>
+            <w:r>
+              <w:rPr>
+                <w:rFonts w:ascii="Avenir Roman" w:hAnsi="Avenir Roman"/>
+              </w:rPr>
+              <w:t xml:space="preserve">as paginas que definen las pantallas visibles en el </w:t>
+            </w:r>
+            <w:proofErr w:type="spellStart"/>
+            <w:r>
+              <w:rPr>
+                <w:rFonts w:ascii="Avenir Roman" w:hAnsi="Avenir Roman"/>
+              </w:rPr>
+              <w:t>tabbetpage</w:t>
+            </w:r>
+            <w:proofErr w:type="spellEnd"/>
+          </w:p>
+        </w:tc>
+      </w:tr>
+      <w:tr>
+        <w:tc>
+          <w:tcPr>
+            <w:cnfStyle w:val="001000000000" w:firstRow="0" w:lastRow="0" w:firstColumn="1" w:lastColumn="0" w:oddVBand="0" w:evenVBand="0" w:oddHBand="0" w:evenHBand="0" w:firstRowFirstColumn="0" w:firstRowLastColumn="0" w:lastRowFirstColumn="0" w:lastRowLastColumn="0"/>
+            <w:tcW w:w="4414" w:type="dxa"/>
+          </w:tcPr>
+          <w:p>
+            <w:pPr>
+              <w:jc w:val="both"/>
+              <w:rPr>
+                <w:rFonts w:ascii="Avenir Roman" w:hAnsi="Avenir Roman"/>
+                <w:b w:val="0"/>
+              </w:rPr>
+            </w:pPr>
+            <w:proofErr w:type="spellStart"/>
+            <w:r>
+              <w:rPr>
+                <w:rFonts w:ascii="Avenir Roman" w:hAnsi="Avenir Roman"/>
+                <w:b w:val="0"/>
+              </w:rPr>
+              <w:t>CurrentPage</w:t>
+            </w:r>
+            <w:proofErr w:type="spellEnd"/>
+          </w:p>
+        </w:tc>
+        <w:tc>
+          <w:tcPr>
+            <w:tcW w:w="4414" w:type="dxa"/>
+          </w:tcPr>
+          <w:p>
+            <w:pPr>
+              <w:jc w:val="both"/>
+              <w:cnfStyle w:val="000000000000" w:firstRow="0" w:lastRow="0" w:firstColumn="0" w:lastColumn="0" w:oddVBand="0" w:evenVBand="0" w:oddHBand="0" w:evenHBand="0" w:firstRowFirstColumn="0" w:firstRowLastColumn="0" w:lastRowFirstColumn="0" w:lastRowLastColumn="0"/>
+              <w:rPr>
+                <w:rFonts w:ascii="Avenir Roman" w:hAnsi="Avenir Roman"/>
+              </w:rPr>
+            </w:pPr>
+            <w:r>
+              <w:rPr>
+                <w:rFonts w:ascii="Avenir Roman" w:hAnsi="Avenir Roman"/>
+              </w:rPr>
+              <w:t xml:space="preserve">Define la pagina actual mostrada en el </w:t>
+            </w:r>
+            <w:proofErr w:type="spellStart"/>
+            <w:r>
+              <w:rPr>
+                <w:rFonts w:ascii="Avenir Roman" w:hAnsi="Avenir Roman"/>
+              </w:rPr>
+              <w:t>tabbetPage</w:t>
+            </w:r>
+            <w:proofErr w:type="spellEnd"/>
+          </w:p>
+        </w:tc>
+      </w:tr>
+      <w:tr>
+        <w:trPr>
+          <w:cnfStyle w:val="000000100000" w:firstRow="0" w:lastRow="0" w:firstColumn="0" w:lastColumn="0" w:oddVBand="0" w:evenVBand="0" w:oddHBand="1" w:evenHBand="0" w:firstRowFirstColumn="0" w:firstRowLastColumn="0" w:lastRowFirstColumn="0" w:lastRowLastColumn="0"/>
+        </w:trPr>
+        <w:tc>
+          <w:tcPr>
+            <w:cnfStyle w:val="001000000000" w:firstRow="0" w:lastRow="0" w:firstColumn="1" w:lastColumn="0" w:oddVBand="0" w:evenVBand="0" w:oddHBand="0" w:evenHBand="0" w:firstRowFirstColumn="0" w:firstRowLastColumn="0" w:lastRowFirstColumn="0" w:lastRowLastColumn="0"/>
+            <w:tcW w:w="4414" w:type="dxa"/>
+          </w:tcPr>
+          <w:p>
+            <w:pPr>
+              <w:jc w:val="both"/>
+              <w:rPr>
+                <w:rFonts w:ascii="Avenir Roman" w:hAnsi="Avenir Roman"/>
+                <w:b w:val="0"/>
+              </w:rPr>
+            </w:pPr>
+            <w:proofErr w:type="spellStart"/>
+            <w:r>
+              <w:rPr>
+                <w:rFonts w:ascii="Avenir Roman" w:hAnsi="Avenir Roman"/>
+                <w:b w:val="0"/>
+              </w:rPr>
+              <w:t>ItemSource</w:t>
+            </w:r>
+            <w:proofErr w:type="spellEnd"/>
+          </w:p>
+        </w:tc>
+        <w:tc>
+          <w:tcPr>
+            <w:tcW w:w="4414" w:type="dxa"/>
+          </w:tcPr>
+          <w:p>
+            <w:pPr>
+              <w:jc w:val="both"/>
+              <w:cnfStyle w:val="000000100000" w:firstRow="0" w:lastRow="0" w:firstColumn="0" w:lastColumn="0" w:oddVBand="0" w:evenVBand="0" w:oddHBand="1" w:evenHBand="0" w:firstRowFirstColumn="0" w:firstRowLastColumn="0" w:lastRowFirstColumn="0" w:lastRowLastColumn="0"/>
+              <w:rPr>
+                <w:rFonts w:ascii="Avenir Roman" w:hAnsi="Avenir Roman"/>
+              </w:rPr>
+            </w:pPr>
+            <w:r>
+              <w:rPr>
+                <w:rFonts w:ascii="Avenir Roman" w:hAnsi="Avenir Roman"/>
+              </w:rPr>
+              <w:t>Define la fuente de las paginas para mostra</w:t>
+            </w:r>
+            <w:r>
+              <w:rPr>
+                <w:rFonts w:ascii="Avenir Roman" w:hAnsi="Avenir Roman"/>
+              </w:rPr>
+              <w:t>r</w:t>
+            </w:r>
+            <w:r>
+              <w:rPr>
+                <w:rFonts w:ascii="Avenir Roman" w:hAnsi="Avenir Roman"/>
+              </w:rPr>
+              <w:t>.</w:t>
+            </w:r>
+          </w:p>
+        </w:tc>
+      </w:tr>
+      <w:tr>
+        <w:tc>
+          <w:tcPr>
+            <w:cnfStyle w:val="001000000000" w:firstRow="0" w:lastRow="0" w:firstColumn="1" w:lastColumn="0" w:oddVBand="0" w:evenVBand="0" w:oddHBand="0" w:evenHBand="0" w:firstRowFirstColumn="0" w:firstRowLastColumn="0" w:lastRowFirstColumn="0" w:lastRowLastColumn="0"/>
+            <w:tcW w:w="4414" w:type="dxa"/>
+          </w:tcPr>
+          <w:p>
+            <w:pPr>
+              <w:jc w:val="both"/>
+              <w:rPr>
+                <w:rFonts w:ascii="Avenir Roman" w:hAnsi="Avenir Roman"/>
+                <w:b w:val="0"/>
+              </w:rPr>
+            </w:pPr>
+            <w:proofErr w:type="spellStart"/>
+            <w:r>
+              <w:rPr>
+                <w:rFonts w:ascii="Avenir Roman" w:hAnsi="Avenir Roman"/>
+                <w:b w:val="0"/>
+              </w:rPr>
+              <w:t>SelectedItem</w:t>
+            </w:r>
+            <w:proofErr w:type="spellEnd"/>
+          </w:p>
+        </w:tc>
+        <w:tc>
+          <w:tcPr>
+            <w:tcW w:w="4414" w:type="dxa"/>
+          </w:tcPr>
+          <w:p>
+            <w:pPr>
+              <w:ind w:left="708" w:hanging="708"/>
+              <w:jc w:val="both"/>
+              <w:cnfStyle w:val="000000000000" w:firstRow="0" w:lastRow="0" w:firstColumn="0" w:lastColumn="0" w:oddVBand="0" w:evenVBand="0" w:oddHBand="0" w:evenHBand="0" w:firstRowFirstColumn="0" w:firstRowLastColumn="0" w:lastRowFirstColumn="0" w:lastRowLastColumn="0"/>
+              <w:rPr>
+                <w:rFonts w:ascii="Avenir Roman" w:hAnsi="Avenir Roman"/>
+              </w:rPr>
+            </w:pPr>
+            <w:r>
+              <w:rPr>
+                <w:rFonts w:ascii="Avenir Roman" w:hAnsi="Avenir Roman"/>
+              </w:rPr>
+              <w:t xml:space="preserve">Es la pagina que </w:t>
+            </w:r>
+            <w:r>
+              <w:rPr>
+                <w:rFonts w:ascii="Avenir Roman" w:hAnsi="Avenir Roman"/>
+              </w:rPr>
+              <w:t>está</w:t>
+            </w:r>
+            <w:r>
+              <w:rPr>
+                <w:rFonts w:ascii="Avenir Roman" w:hAnsi="Avenir Roman"/>
+              </w:rPr>
+              <w:t xml:space="preserve"> actualmente </w:t>
+            </w:r>
+            <w:r>
+              <w:rPr>
+                <w:rFonts w:ascii="Avenir Roman" w:hAnsi="Avenir Roman"/>
+              </w:rPr>
+              <w:t>seleccionada</w:t>
+            </w:r>
+          </w:p>
+        </w:tc>
+      </w:tr>
+    </w:tbl>
+    <w:p>
+      <w:pPr>
+        <w:pStyle w:val="Heading2"/>
+        <w:rPr>
+          <w:rFonts w:ascii="Avenir Roman" w:hAnsi="Avenir Roman"/>
+        </w:rPr>
+      </w:pPr>
+    </w:p>
+    <w:p>
+      <w:pPr>
+        <w:pStyle w:val="Heading2"/>
+        <w:rPr>
+          <w:rFonts w:ascii="Avenir Roman" w:hAnsi="Avenir Roman"/>
+        </w:rPr>
+      </w:pPr>
+      <w:r>
+        <w:rPr>
+          <w:rFonts w:ascii="Avenir Roman" w:hAnsi="Avenir Roman"/>
+        </w:rPr>
+        <w:t>1.5.2 XAML</w:t>
+      </w:r>
+    </w:p>
+    <w:p>
+      <w:pPr>
+        <w:numPr>
+          <w:ilvl w:val="0"/>
+          <w:numId w:val="8"/>
+        </w:numPr>
+        <w:pBdr>
+          <w:left w:val="single" w:sz="18" w:space="0" w:color="6CE26C"/>
+        </w:pBdr>
+        <w:shd w:val="clear" w:color="auto" w:fill="FFFFFF"/>
+        <w:spacing w:beforeAutospacing="1" w:after="0" w:afterAutospacing="1" w:line="210" w:lineRule="atLeast"/>
+        <w:rPr>
+          <w:rFonts w:ascii="Consolas" w:eastAsia="Times New Roman" w:hAnsi="Consolas" w:cs="Times New Roman"/>
+          <w:color w:val="5C5C5C"/>
+          <w:sz w:val="18"/>
+          <w:szCs w:val="18"/>
+          <w:lang w:eastAsia="es-MX"/>
+        </w:rPr>
+      </w:pPr>
+      <w:r>
+        <w:rPr>
+          <w:rFonts w:ascii="Consolas" w:eastAsia="Times New Roman" w:hAnsi="Consolas" w:cs="Times New Roman"/>
+          <w:b/>
+          <w:bCs/>
+          <w:color w:val="006699"/>
+          <w:sz w:val="18"/>
+          <w:szCs w:val="18"/>
+          <w:bdr w:val="none" w:sz="0" w:space="0" w:color="auto" w:frame="1"/>
+          <w:lang w:eastAsia="es-MX"/>
+        </w:rPr>
+        <w:t>&lt;</w:t>
+      </w:r>
+      <w:proofErr w:type="spellStart"/>
+      <w:r>
+        <w:rPr>
+          <w:rFonts w:ascii="Consolas" w:eastAsia="Times New Roman" w:hAnsi="Consolas" w:cs="Times New Roman"/>
+          <w:b/>
+          <w:bCs/>
+          <w:color w:val="006699"/>
+          <w:sz w:val="18"/>
+          <w:szCs w:val="18"/>
+          <w:bdr w:val="none" w:sz="0" w:space="0" w:color="auto" w:frame="1"/>
+          <w:lang w:eastAsia="es-MX"/>
+        </w:rPr>
+        <w:t>TabbedPage</w:t>
+      </w:r>
+      <w:proofErr w:type="spellEnd"/>
+      <w:r>
+        <w:rPr>
+          <w:rFonts w:ascii="Consolas" w:eastAsia="Times New Roman" w:hAnsi="Consolas" w:cs="Times New Roman"/>
+          <w:color w:val="000000"/>
+          <w:sz w:val="18"/>
+          <w:szCs w:val="18"/>
+          <w:bdr w:val="none" w:sz="0" w:space="0" w:color="auto" w:frame="1"/>
+          <w:lang w:eastAsia="es-MX"/>
+        </w:rPr>
+        <w:t> </w:t>
+      </w:r>
+      <w:proofErr w:type="spellStart"/>
+      <w:r>
+        <w:rPr>
+          <w:rFonts w:ascii="Consolas" w:eastAsia="Times New Roman" w:hAnsi="Consolas" w:cs="Times New Roman"/>
+          <w:color w:val="FF0000"/>
+          <w:sz w:val="18"/>
+          <w:szCs w:val="18"/>
+          <w:bdr w:val="none" w:sz="0" w:space="0" w:color="auto" w:frame="1"/>
+          <w:lang w:eastAsia="es-MX"/>
+        </w:rPr>
+        <w:t>xmlns</w:t>
+      </w:r>
+      <w:proofErr w:type="spellEnd"/>
+      <w:r>
+        <w:rPr>
+          <w:rFonts w:ascii="Consolas" w:eastAsia="Times New Roman" w:hAnsi="Consolas" w:cs="Times New Roman"/>
+          <w:color w:val="000000"/>
+          <w:sz w:val="18"/>
+          <w:szCs w:val="18"/>
+          <w:bdr w:val="none" w:sz="0" w:space="0" w:color="auto" w:frame="1"/>
+          <w:lang w:eastAsia="es-MX"/>
+        </w:rPr>
+        <w:t>=</w:t>
+      </w:r>
+      <w:r>
+        <w:rPr>
+          <w:rFonts w:ascii="Consolas" w:eastAsia="Times New Roman" w:hAnsi="Consolas" w:cs="Times New Roman"/>
+          <w:color w:val="0000FF"/>
+          <w:sz w:val="18"/>
+          <w:szCs w:val="18"/>
+          <w:bdr w:val="none" w:sz="0" w:space="0" w:color="auto" w:frame="1"/>
+          <w:lang w:eastAsia="es-MX"/>
+        </w:rPr>
+        <w:t>"http://xamarin.com/</w:t>
+      </w:r>
+      <w:proofErr w:type="spellStart"/>
+      <w:r>
+        <w:rPr>
+          <w:rFonts w:ascii="Consolas" w:eastAsia="Times New Roman" w:hAnsi="Consolas" w:cs="Times New Roman"/>
+          <w:color w:val="0000FF"/>
+          <w:sz w:val="18"/>
+          <w:szCs w:val="18"/>
+          <w:bdr w:val="none" w:sz="0" w:space="0" w:color="auto" w:frame="1"/>
+          <w:lang w:eastAsia="es-MX"/>
+        </w:rPr>
+        <w:t>schemas</w:t>
+      </w:r>
+      <w:proofErr w:type="spellEnd"/>
+      <w:r>
+        <w:rPr>
+          <w:rFonts w:ascii="Consolas" w:eastAsia="Times New Roman" w:hAnsi="Consolas" w:cs="Times New Roman"/>
+          <w:color w:val="0000FF"/>
+          <w:sz w:val="18"/>
+          <w:szCs w:val="18"/>
+          <w:bdr w:val="none" w:sz="0" w:space="0" w:color="auto" w:frame="1"/>
+          <w:lang w:eastAsia="es-MX"/>
+        </w:rPr>
+        <w:t>/2014/</w:t>
+      </w:r>
+      <w:proofErr w:type="spellStart"/>
+      <w:r>
+        <w:rPr>
+          <w:rFonts w:ascii="Consolas" w:eastAsia="Times New Roman" w:hAnsi="Consolas" w:cs="Times New Roman"/>
+          <w:color w:val="0000FF"/>
+          <w:sz w:val="18"/>
+          <w:szCs w:val="18"/>
+          <w:bdr w:val="none" w:sz="0" w:space="0" w:color="auto" w:frame="1"/>
+          <w:lang w:eastAsia="es-MX"/>
+        </w:rPr>
+        <w:t>forms</w:t>
+      </w:r>
+      <w:proofErr w:type="spellEnd"/>
+      <w:r>
+        <w:rPr>
+          <w:rFonts w:ascii="Consolas" w:eastAsia="Times New Roman" w:hAnsi="Consolas" w:cs="Times New Roman"/>
+          <w:color w:val="0000FF"/>
+          <w:sz w:val="18"/>
+          <w:szCs w:val="18"/>
+          <w:bdr w:val="none" w:sz="0" w:space="0" w:color="auto" w:frame="1"/>
+          <w:lang w:eastAsia="es-MX"/>
+        </w:rPr>
+        <w:t>"</w:t>
+      </w:r>
+      <w:r>
+        <w:rPr>
+          <w:rFonts w:ascii="Consolas" w:eastAsia="Times New Roman" w:hAnsi="Consolas" w:cs="Times New Roman"/>
+          <w:color w:val="000000"/>
+          <w:sz w:val="18"/>
+          <w:szCs w:val="18"/>
+          <w:bdr w:val="none" w:sz="0" w:space="0" w:color="auto" w:frame="1"/>
+          <w:lang w:eastAsia="es-MX"/>
+        </w:rPr>
+        <w:t>  </w:t>
+      </w:r>
+    </w:p>
+    <w:p>
+      <w:pPr>
+        <w:numPr>
+          <w:ilvl w:val="0"/>
+          <w:numId w:val="8"/>
+        </w:numPr>
+        <w:pBdr>
+          <w:left w:val="single" w:sz="18" w:space="0" w:color="6CE26C"/>
+        </w:pBdr>
+        <w:shd w:val="clear" w:color="auto" w:fill="F8F8F8"/>
+        <w:spacing w:beforeAutospacing="1" w:after="0" w:afterAutospacing="1" w:line="210" w:lineRule="atLeast"/>
+        <w:rPr>
+          <w:rFonts w:ascii="Consolas" w:eastAsia="Times New Roman" w:hAnsi="Consolas" w:cs="Times New Roman"/>
+          <w:color w:val="5C5C5C"/>
+          <w:sz w:val="18"/>
+          <w:szCs w:val="18"/>
+          <w:lang w:eastAsia="es-MX"/>
+        </w:rPr>
+      </w:pPr>
+      <w:r>
+        <w:rPr>
+          <w:rFonts w:ascii="Consolas" w:eastAsia="Times New Roman" w:hAnsi="Consolas" w:cs="Times New Roman"/>
+          <w:color w:val="000000"/>
+          <w:sz w:val="18"/>
+          <w:szCs w:val="18"/>
+          <w:bdr w:val="none" w:sz="0" w:space="0" w:color="auto" w:frame="1"/>
+          <w:lang w:eastAsia="es-MX"/>
+        </w:rPr>
+        <w:t>            </w:t>
+      </w:r>
+      <w:r>
+        <w:rPr>
+          <w:rFonts w:ascii="Consolas" w:eastAsia="Times New Roman" w:hAnsi="Consolas" w:cs="Times New Roman"/>
+          <w:color w:val="FF0000"/>
+          <w:sz w:val="18"/>
+          <w:szCs w:val="18"/>
+          <w:bdr w:val="none" w:sz="0" w:space="0" w:color="auto" w:frame="1"/>
+          <w:lang w:eastAsia="es-MX"/>
+        </w:rPr>
+        <w:t>xmlns:x</w:t>
+      </w:r>
+      <w:r>
+        <w:rPr>
+          <w:rFonts w:ascii="Consolas" w:eastAsia="Times New Roman" w:hAnsi="Consolas" w:cs="Times New Roman"/>
+          <w:color w:val="000000"/>
+          <w:sz w:val="18"/>
+          <w:szCs w:val="18"/>
+          <w:bdr w:val="none" w:sz="0" w:space="0" w:color="auto" w:frame="1"/>
+          <w:lang w:eastAsia="es-MX"/>
+        </w:rPr>
+        <w:t>=</w:t>
+      </w:r>
+      <w:r>
+        <w:rPr>
+          <w:rFonts w:ascii="Consolas" w:eastAsia="Times New Roman" w:hAnsi="Consolas" w:cs="Times New Roman"/>
+          <w:color w:val="0000FF"/>
+          <w:sz w:val="18"/>
+          <w:szCs w:val="18"/>
+          <w:bdr w:val="none" w:sz="0" w:space="0" w:color="auto" w:frame="1"/>
+          <w:lang w:eastAsia="es-MX"/>
+        </w:rPr>
+        <w:t>"http://schemas.microsoft.com/winfx/2009/xaml"</w:t>
+      </w:r>
+      <w:r>
+        <w:rPr>
+          <w:rFonts w:ascii="Consolas" w:eastAsia="Times New Roman" w:hAnsi="Consolas" w:cs="Times New Roman"/>
+          <w:color w:val="000000"/>
+          <w:sz w:val="18"/>
+          <w:szCs w:val="18"/>
+          <w:bdr w:val="none" w:sz="0" w:space="0" w:color="auto" w:frame="1"/>
+          <w:lang w:eastAsia="es-MX"/>
+        </w:rPr>
+        <w:t>  </w:t>
+      </w:r>
+    </w:p>
+    <w:p>
+      <w:pPr>
+        <w:numPr>
+          <w:ilvl w:val="0"/>
+          <w:numId w:val="8"/>
+        </w:numPr>
+        <w:pBdr>
+          <w:left w:val="single" w:sz="18" w:space="0" w:color="6CE26C"/>
+        </w:pBdr>
+        <w:shd w:val="clear" w:color="auto" w:fill="FFFFFF"/>
+        <w:spacing w:beforeAutospacing="1" w:after="0" w:afterAutospacing="1" w:line="210" w:lineRule="atLeast"/>
+        <w:rPr>
+          <w:rFonts w:ascii="Consolas" w:eastAsia="Times New Roman" w:hAnsi="Consolas" w:cs="Times New Roman"/>
+          <w:color w:val="5C5C5C"/>
+          <w:sz w:val="18"/>
+          <w:szCs w:val="18"/>
+          <w:lang w:val="en-US" w:eastAsia="es-MX"/>
+        </w:rPr>
+      </w:pPr>
+      <w:r>
+        <w:rPr>
+          <w:rFonts w:ascii="Consolas" w:eastAsia="Times New Roman" w:hAnsi="Consolas" w:cs="Times New Roman"/>
+          <w:color w:val="000000"/>
+          <w:sz w:val="18"/>
+          <w:szCs w:val="18"/>
+          <w:bdr w:val="none" w:sz="0" w:space="0" w:color="auto" w:frame="1"/>
+          <w:lang w:eastAsia="es-MX"/>
+        </w:rPr>
+        <w:t>            </w:t>
+      </w:r>
+      <w:proofErr w:type="gramStart"/>
+      <w:r>
+        <w:rPr>
+          <w:rFonts w:ascii="Consolas" w:eastAsia="Times New Roman" w:hAnsi="Consolas" w:cs="Times New Roman"/>
+          <w:color w:val="FF0000"/>
+          <w:sz w:val="18"/>
+          <w:szCs w:val="18"/>
+          <w:bdr w:val="none" w:sz="0" w:space="0" w:color="auto" w:frame="1"/>
+          <w:lang w:val="en-US" w:eastAsia="es-MX"/>
+        </w:rPr>
+        <w:t>xmlns:local</w:t>
+      </w:r>
+      <w:proofErr w:type="gramEnd"/>
+      <w:r>
+        <w:rPr>
+          <w:rFonts w:ascii="Consolas" w:eastAsia="Times New Roman" w:hAnsi="Consolas" w:cs="Times New Roman"/>
+          <w:color w:val="000000"/>
+          <w:sz w:val="18"/>
+          <w:szCs w:val="18"/>
+          <w:bdr w:val="none" w:sz="0" w:space="0" w:color="auto" w:frame="1"/>
+          <w:lang w:val="en-US" w:eastAsia="es-MX"/>
+        </w:rPr>
+        <w:t>=</w:t>
+      </w:r>
+      <w:r>
+        <w:rPr>
+          <w:rFonts w:ascii="Consolas" w:eastAsia="Times New Roman" w:hAnsi="Consolas" w:cs="Times New Roman"/>
+          <w:color w:val="0000FF"/>
+          <w:sz w:val="18"/>
+          <w:szCs w:val="18"/>
+          <w:bdr w:val="none" w:sz="0" w:space="0" w:color="auto" w:frame="1"/>
+          <w:lang w:val="en-US" w:eastAsia="es-MX"/>
+        </w:rPr>
+        <w:t>"clr-namespace:TabbedPageWithNavigationPage;assembly=TabbedPageWithNavigationPage"</w:t>
+      </w:r>
+      <w:r>
+        <w:rPr>
+          <w:rFonts w:ascii="Consolas" w:eastAsia="Times New Roman" w:hAnsi="Consolas" w:cs="Times New Roman"/>
+          <w:color w:val="000000"/>
+          <w:sz w:val="18"/>
+          <w:szCs w:val="18"/>
+          <w:bdr w:val="none" w:sz="0" w:space="0" w:color="auto" w:frame="1"/>
+          <w:lang w:val="en-US" w:eastAsia="es-MX"/>
+        </w:rPr>
+        <w:t>  </w:t>
+      </w:r>
+    </w:p>
+    <w:p>
+      <w:pPr>
+        <w:numPr>
+          <w:ilvl w:val="0"/>
+          <w:numId w:val="8"/>
+        </w:numPr>
+        <w:pBdr>
+          <w:left w:val="single" w:sz="18" w:space="0" w:color="6CE26C"/>
+        </w:pBdr>
+        <w:shd w:val="clear" w:color="auto" w:fill="F8F8F8"/>
+        <w:spacing w:beforeAutospacing="1" w:after="0" w:afterAutospacing="1" w:line="210" w:lineRule="atLeast"/>
+        <w:rPr>
+          <w:rFonts w:ascii="Consolas" w:eastAsia="Times New Roman" w:hAnsi="Consolas" w:cs="Times New Roman"/>
+          <w:color w:val="5C5C5C"/>
+          <w:sz w:val="18"/>
+          <w:szCs w:val="18"/>
+          <w:lang w:eastAsia="es-MX"/>
+        </w:rPr>
+      </w:pPr>
+      <w:r>
+        <w:rPr>
+          <w:rFonts w:ascii="Consolas" w:eastAsia="Times New Roman" w:hAnsi="Consolas" w:cs="Times New Roman"/>
+          <w:color w:val="000000"/>
+          <w:sz w:val="18"/>
+          <w:szCs w:val="18"/>
+          <w:bdr w:val="none" w:sz="0" w:space="0" w:color="auto" w:frame="1"/>
+          <w:lang w:val="en-US" w:eastAsia="es-MX"/>
+        </w:rPr>
+        <w:t>            </w:t>
+      </w:r>
+      <w:proofErr w:type="gramStart"/>
+      <w:r>
+        <w:rPr>
+          <w:rFonts w:ascii="Consolas" w:eastAsia="Times New Roman" w:hAnsi="Consolas" w:cs="Times New Roman"/>
+          <w:color w:val="FF0000"/>
+          <w:sz w:val="18"/>
+          <w:szCs w:val="18"/>
+          <w:bdr w:val="none" w:sz="0" w:space="0" w:color="auto" w:frame="1"/>
+          <w:lang w:eastAsia="es-MX"/>
+        </w:rPr>
+        <w:t>x:Class</w:t>
+      </w:r>
+      <w:proofErr w:type="gramEnd"/>
+      <w:r>
+        <w:rPr>
+          <w:rFonts w:ascii="Consolas" w:eastAsia="Times New Roman" w:hAnsi="Consolas" w:cs="Times New Roman"/>
+          <w:color w:val="000000"/>
+          <w:sz w:val="18"/>
+          <w:szCs w:val="18"/>
+          <w:bdr w:val="none" w:sz="0" w:space="0" w:color="auto" w:frame="1"/>
+          <w:lang w:eastAsia="es-MX"/>
+        </w:rPr>
+        <w:t>=</w:t>
+      </w:r>
+      <w:r>
+        <w:rPr>
+          <w:rFonts w:ascii="Consolas" w:eastAsia="Times New Roman" w:hAnsi="Consolas" w:cs="Times New Roman"/>
+          <w:color w:val="0000FF"/>
+          <w:sz w:val="18"/>
+          <w:szCs w:val="18"/>
+          <w:bdr w:val="none" w:sz="0" w:space="0" w:color="auto" w:frame="1"/>
+          <w:lang w:eastAsia="es-MX"/>
+        </w:rPr>
+        <w:t>"TabbedPageWithNavigationPage.MainPage"</w:t>
+      </w:r>
+      <w:r>
+        <w:rPr>
+          <w:rFonts w:ascii="Consolas" w:eastAsia="Times New Roman" w:hAnsi="Consolas" w:cs="Times New Roman"/>
+          <w:b/>
+          <w:bCs/>
+          <w:color w:val="006699"/>
+          <w:sz w:val="18"/>
+          <w:szCs w:val="18"/>
+          <w:bdr w:val="none" w:sz="0" w:space="0" w:color="auto" w:frame="1"/>
+          <w:lang w:eastAsia="es-MX"/>
+        </w:rPr>
+        <w:t>&gt;</w:t>
+      </w:r>
+      <w:r>
+        <w:rPr>
+          <w:rFonts w:ascii="Consolas" w:eastAsia="Times New Roman" w:hAnsi="Consolas" w:cs="Times New Roman"/>
+          <w:color w:val="000000"/>
+          <w:sz w:val="18"/>
+          <w:szCs w:val="18"/>
+          <w:bdr w:val="none" w:sz="0" w:space="0" w:color="auto" w:frame="1"/>
+          <w:lang w:eastAsia="es-MX"/>
+        </w:rPr>
+        <w:t>  </w:t>
+      </w:r>
+    </w:p>
+    <w:p>
+      <w:pPr>
+        <w:numPr>
+          <w:ilvl w:val="0"/>
+          <w:numId w:val="8"/>
+        </w:numPr>
+        <w:pBdr>
+          <w:left w:val="single" w:sz="18" w:space="0" w:color="6CE26C"/>
+        </w:pBdr>
+        <w:shd w:val="clear" w:color="auto" w:fill="FFFFFF"/>
+        <w:spacing w:beforeAutospacing="1" w:after="0" w:afterAutospacing="1" w:line="210" w:lineRule="atLeast"/>
+        <w:rPr>
+          <w:rFonts w:ascii="Consolas" w:eastAsia="Times New Roman" w:hAnsi="Consolas" w:cs="Times New Roman"/>
+          <w:color w:val="5C5C5C"/>
+          <w:sz w:val="18"/>
+          <w:szCs w:val="18"/>
+          <w:lang w:eastAsia="es-MX"/>
+        </w:rPr>
+      </w:pPr>
+      <w:r>
+        <w:rPr>
+          <w:rFonts w:ascii="Consolas" w:eastAsia="Times New Roman" w:hAnsi="Consolas" w:cs="Times New Roman"/>
+          <w:color w:val="000000"/>
+          <w:sz w:val="18"/>
+          <w:szCs w:val="18"/>
+          <w:bdr w:val="none" w:sz="0" w:space="0" w:color="auto" w:frame="1"/>
+          <w:lang w:eastAsia="es-MX"/>
+        </w:rPr>
+        <w:t>    </w:t>
+      </w:r>
+      <w:r>
+        <w:rPr>
+          <w:rFonts w:ascii="Consolas" w:eastAsia="Times New Roman" w:hAnsi="Consolas" w:cs="Times New Roman"/>
+          <w:b/>
+          <w:bCs/>
+          <w:color w:val="006699"/>
+          <w:sz w:val="18"/>
+          <w:szCs w:val="18"/>
+          <w:bdr w:val="none" w:sz="0" w:space="0" w:color="auto" w:frame="1"/>
+          <w:lang w:eastAsia="es-MX"/>
+        </w:rPr>
+        <w:t>&lt;</w:t>
+      </w:r>
+      <w:proofErr w:type="spellStart"/>
+      <w:proofErr w:type="gramStart"/>
+      <w:r>
+        <w:rPr>
+          <w:rFonts w:ascii="Consolas" w:eastAsia="Times New Roman" w:hAnsi="Consolas" w:cs="Times New Roman"/>
+          <w:b/>
+          <w:bCs/>
+          <w:color w:val="006699"/>
+          <w:sz w:val="18"/>
+          <w:szCs w:val="18"/>
+          <w:bdr w:val="none" w:sz="0" w:space="0" w:color="auto" w:frame="1"/>
+          <w:lang w:eastAsia="es-MX"/>
+        </w:rPr>
+        <w:t>local:TodayPage</w:t>
+      </w:r>
+      <w:proofErr w:type="spellEnd"/>
+      <w:proofErr w:type="gramEnd"/>
+      <w:r>
+        <w:rPr>
+          <w:rFonts w:ascii="Consolas" w:eastAsia="Times New Roman" w:hAnsi="Consolas" w:cs="Times New Roman"/>
+          <w:color w:val="000000"/>
+          <w:sz w:val="18"/>
+          <w:szCs w:val="18"/>
+          <w:bdr w:val="none" w:sz="0" w:space="0" w:color="auto" w:frame="1"/>
+          <w:lang w:eastAsia="es-MX"/>
+        </w:rPr>
+        <w:t> </w:t>
+      </w:r>
+      <w:r>
+        <w:rPr>
+          <w:rFonts w:ascii="Consolas" w:eastAsia="Times New Roman" w:hAnsi="Consolas" w:cs="Times New Roman"/>
+          <w:b/>
+          <w:bCs/>
+          <w:color w:val="006699"/>
+          <w:sz w:val="18"/>
+          <w:szCs w:val="18"/>
+          <w:bdr w:val="none" w:sz="0" w:space="0" w:color="auto" w:frame="1"/>
+          <w:lang w:eastAsia="es-MX"/>
+        </w:rPr>
+        <w:t>/&gt;</w:t>
+      </w:r>
+      <w:r>
+        <w:rPr>
+          <w:rFonts w:ascii="Consolas" w:eastAsia="Times New Roman" w:hAnsi="Consolas" w:cs="Times New Roman"/>
+          <w:color w:val="000000"/>
+          <w:sz w:val="18"/>
+          <w:szCs w:val="18"/>
+          <w:bdr w:val="none" w:sz="0" w:space="0" w:color="auto" w:frame="1"/>
+          <w:lang w:eastAsia="es-MX"/>
+        </w:rPr>
+        <w:t>  </w:t>
+      </w:r>
+    </w:p>
+    <w:p>
+      <w:pPr>
+        <w:numPr>
+          <w:ilvl w:val="0"/>
+          <w:numId w:val="8"/>
+        </w:numPr>
+        <w:pBdr>
+          <w:left w:val="single" w:sz="18" w:space="0" w:color="6CE26C"/>
+        </w:pBdr>
+        <w:shd w:val="clear" w:color="auto" w:fill="F8F8F8"/>
+        <w:spacing w:beforeAutospacing="1" w:after="0" w:afterAutospacing="1" w:line="210" w:lineRule="atLeast"/>
+        <w:rPr>
+          <w:rFonts w:ascii="Consolas" w:eastAsia="Times New Roman" w:hAnsi="Consolas" w:cs="Times New Roman"/>
+          <w:color w:val="5C5C5C"/>
+          <w:sz w:val="18"/>
+          <w:szCs w:val="18"/>
+          <w:lang w:val="en-US" w:eastAsia="es-MX"/>
+        </w:rPr>
+      </w:pPr>
+      <w:r>
+        <w:rPr>
+          <w:rFonts w:ascii="Consolas" w:eastAsia="Times New Roman" w:hAnsi="Consolas" w:cs="Times New Roman"/>
+          <w:color w:val="000000"/>
+          <w:sz w:val="18"/>
+          <w:szCs w:val="18"/>
+          <w:bdr w:val="none" w:sz="0" w:space="0" w:color="auto" w:frame="1"/>
+          <w:lang w:val="en-US" w:eastAsia="es-MX"/>
+        </w:rPr>
+        <w:t>    </w:t>
+      </w:r>
+      <w:r>
+        <w:rPr>
+          <w:rFonts w:ascii="Consolas" w:eastAsia="Times New Roman" w:hAnsi="Consolas" w:cs="Times New Roman"/>
+          <w:b/>
+          <w:bCs/>
+          <w:color w:val="006699"/>
+          <w:sz w:val="18"/>
+          <w:szCs w:val="18"/>
+          <w:bdr w:val="none" w:sz="0" w:space="0" w:color="auto" w:frame="1"/>
+          <w:lang w:val="en-US" w:eastAsia="es-MX"/>
+        </w:rPr>
+        <w:t>&lt;</w:t>
+      </w:r>
+      <w:proofErr w:type="spellStart"/>
+      <w:r>
+        <w:rPr>
+          <w:rFonts w:ascii="Consolas" w:eastAsia="Times New Roman" w:hAnsi="Consolas" w:cs="Times New Roman"/>
+          <w:b/>
+          <w:bCs/>
+          <w:color w:val="006699"/>
+          <w:sz w:val="18"/>
+          <w:szCs w:val="18"/>
+          <w:bdr w:val="none" w:sz="0" w:space="0" w:color="auto" w:frame="1"/>
+          <w:lang w:val="en-US" w:eastAsia="es-MX"/>
+        </w:rPr>
+        <w:t>NavigationPage</w:t>
+      </w:r>
+      <w:proofErr w:type="spellEnd"/>
+      <w:r>
+        <w:rPr>
+          <w:rFonts w:ascii="Consolas" w:eastAsia="Times New Roman" w:hAnsi="Consolas" w:cs="Times New Roman"/>
+          <w:color w:val="000000"/>
+          <w:sz w:val="18"/>
+          <w:szCs w:val="18"/>
+          <w:bdr w:val="none" w:sz="0" w:space="0" w:color="auto" w:frame="1"/>
+          <w:lang w:val="en-US" w:eastAsia="es-MX"/>
+        </w:rPr>
+        <w:t> </w:t>
+      </w:r>
+      <w:r>
+        <w:rPr>
+          <w:rFonts w:ascii="Consolas" w:eastAsia="Times New Roman" w:hAnsi="Consolas" w:cs="Times New Roman"/>
+          <w:color w:val="FF0000"/>
+          <w:sz w:val="18"/>
+          <w:szCs w:val="18"/>
+          <w:bdr w:val="none" w:sz="0" w:space="0" w:color="auto" w:frame="1"/>
+          <w:lang w:val="en-US" w:eastAsia="es-MX"/>
+        </w:rPr>
+        <w:t>Title</w:t>
+      </w:r>
+      <w:r>
+        <w:rPr>
+          <w:rFonts w:ascii="Consolas" w:eastAsia="Times New Roman" w:hAnsi="Consolas" w:cs="Times New Roman"/>
+          <w:color w:val="000000"/>
+          <w:sz w:val="18"/>
+          <w:szCs w:val="18"/>
+          <w:bdr w:val="none" w:sz="0" w:space="0" w:color="auto" w:frame="1"/>
+          <w:lang w:val="en-US" w:eastAsia="es-MX"/>
+        </w:rPr>
+        <w:t>=</w:t>
+      </w:r>
+      <w:r>
+        <w:rPr>
+          <w:rFonts w:ascii="Consolas" w:eastAsia="Times New Roman" w:hAnsi="Consolas" w:cs="Times New Roman"/>
+          <w:color w:val="0000FF"/>
+          <w:sz w:val="18"/>
+          <w:szCs w:val="18"/>
+          <w:bdr w:val="none" w:sz="0" w:space="0" w:color="auto" w:frame="1"/>
+          <w:lang w:val="en-US" w:eastAsia="es-MX"/>
+        </w:rPr>
+        <w:t>"Schedule"</w:t>
+      </w:r>
+      <w:r>
+        <w:rPr>
+          <w:rFonts w:ascii="Consolas" w:eastAsia="Times New Roman" w:hAnsi="Consolas" w:cs="Times New Roman"/>
+          <w:color w:val="000000"/>
+          <w:sz w:val="18"/>
+          <w:szCs w:val="18"/>
+          <w:bdr w:val="none" w:sz="0" w:space="0" w:color="auto" w:frame="1"/>
+          <w:lang w:val="en-US" w:eastAsia="es-MX"/>
+        </w:rPr>
+        <w:t> </w:t>
+      </w:r>
+      <w:r>
+        <w:rPr>
+          <w:rFonts w:ascii="Consolas" w:eastAsia="Times New Roman" w:hAnsi="Consolas" w:cs="Times New Roman"/>
+          <w:color w:val="FF0000"/>
+          <w:sz w:val="18"/>
+          <w:szCs w:val="18"/>
+          <w:bdr w:val="none" w:sz="0" w:space="0" w:color="auto" w:frame="1"/>
+          <w:lang w:val="en-US" w:eastAsia="es-MX"/>
+        </w:rPr>
+        <w:t>Icon</w:t>
+      </w:r>
+      <w:r>
+        <w:rPr>
+          <w:rFonts w:ascii="Consolas" w:eastAsia="Times New Roman" w:hAnsi="Consolas" w:cs="Times New Roman"/>
+          <w:color w:val="000000"/>
+          <w:sz w:val="18"/>
+          <w:szCs w:val="18"/>
+          <w:bdr w:val="none" w:sz="0" w:space="0" w:color="auto" w:frame="1"/>
+          <w:lang w:val="en-US" w:eastAsia="es-MX"/>
+        </w:rPr>
+        <w:t>=</w:t>
+      </w:r>
+      <w:r>
+        <w:rPr>
+          <w:rFonts w:ascii="Consolas" w:eastAsia="Times New Roman" w:hAnsi="Consolas" w:cs="Times New Roman"/>
+          <w:color w:val="0000FF"/>
+          <w:sz w:val="18"/>
+          <w:szCs w:val="18"/>
+          <w:bdr w:val="none" w:sz="0" w:space="0" w:color="auto" w:frame="1"/>
+          <w:lang w:val="en-US" w:eastAsia="es-MX"/>
+        </w:rPr>
+        <w:t>"schedule.png"</w:t>
+      </w:r>
+      <w:r>
+        <w:rPr>
+          <w:rFonts w:ascii="Consolas" w:eastAsia="Times New Roman" w:hAnsi="Consolas" w:cs="Times New Roman"/>
+          <w:b/>
+          <w:bCs/>
+          <w:color w:val="006699"/>
+          <w:sz w:val="18"/>
+          <w:szCs w:val="18"/>
+          <w:bdr w:val="none" w:sz="0" w:space="0" w:color="auto" w:frame="1"/>
+          <w:lang w:val="en-US" w:eastAsia="es-MX"/>
+        </w:rPr>
+        <w:t>&gt;</w:t>
+      </w:r>
+      <w:r>
+        <w:rPr>
+          <w:rFonts w:ascii="Consolas" w:eastAsia="Times New Roman" w:hAnsi="Consolas" w:cs="Times New Roman"/>
+          <w:color w:val="000000"/>
+          <w:sz w:val="18"/>
+          <w:szCs w:val="18"/>
+          <w:bdr w:val="none" w:sz="0" w:space="0" w:color="auto" w:frame="1"/>
+          <w:lang w:val="en-US" w:eastAsia="es-MX"/>
+        </w:rPr>
+        <w:t>  </w:t>
+      </w:r>
+    </w:p>
+    <w:p>
+      <w:pPr>
+        <w:numPr>
+          <w:ilvl w:val="0"/>
+          <w:numId w:val="8"/>
+        </w:numPr>
+        <w:pBdr>
+          <w:left w:val="single" w:sz="18" w:space="0" w:color="6CE26C"/>
+        </w:pBdr>
+        <w:shd w:val="clear" w:color="auto" w:fill="FFFFFF"/>
+        <w:spacing w:beforeAutospacing="1" w:after="0" w:afterAutospacing="1" w:line="210" w:lineRule="atLeast"/>
+        <w:rPr>
+          <w:rFonts w:ascii="Consolas" w:eastAsia="Times New Roman" w:hAnsi="Consolas" w:cs="Times New Roman"/>
+          <w:color w:val="5C5C5C"/>
+          <w:sz w:val="18"/>
+          <w:szCs w:val="18"/>
+          <w:lang w:eastAsia="es-MX"/>
+        </w:rPr>
+      </w:pPr>
+      <w:r>
+        <w:rPr>
+          <w:rFonts w:ascii="Consolas" w:eastAsia="Times New Roman" w:hAnsi="Consolas" w:cs="Times New Roman"/>
+          <w:color w:val="000000"/>
+          <w:sz w:val="18"/>
+          <w:szCs w:val="18"/>
+          <w:bdr w:val="none" w:sz="0" w:space="0" w:color="auto" w:frame="1"/>
+          <w:lang w:val="en-US" w:eastAsia="es-MX"/>
+        </w:rPr>
+        <w:t>        </w:t>
+      </w:r>
+      <w:r>
+        <w:rPr>
+          <w:rFonts w:ascii="Consolas" w:eastAsia="Times New Roman" w:hAnsi="Consolas" w:cs="Times New Roman"/>
+          <w:b/>
+          <w:bCs/>
+          <w:color w:val="006699"/>
+          <w:sz w:val="18"/>
+          <w:szCs w:val="18"/>
+          <w:bdr w:val="none" w:sz="0" w:space="0" w:color="auto" w:frame="1"/>
+          <w:lang w:eastAsia="es-MX"/>
+        </w:rPr>
+        <w:t>&lt;</w:t>
+      </w:r>
+      <w:proofErr w:type="spellStart"/>
+      <w:proofErr w:type="gramStart"/>
+      <w:r>
+        <w:rPr>
+          <w:rFonts w:ascii="Consolas" w:eastAsia="Times New Roman" w:hAnsi="Consolas" w:cs="Times New Roman"/>
+          <w:b/>
+          <w:bCs/>
+          <w:color w:val="006699"/>
+          <w:sz w:val="18"/>
+          <w:szCs w:val="18"/>
+          <w:bdr w:val="none" w:sz="0" w:space="0" w:color="auto" w:frame="1"/>
+          <w:lang w:eastAsia="es-MX"/>
+        </w:rPr>
+        <w:t>x:Arguments</w:t>
+      </w:r>
+      <w:proofErr w:type="spellEnd"/>
+      <w:proofErr w:type="gramEnd"/>
+      <w:r>
+        <w:rPr>
+          <w:rFonts w:ascii="Consolas" w:eastAsia="Times New Roman" w:hAnsi="Consolas" w:cs="Times New Roman"/>
+          <w:b/>
+          <w:bCs/>
+          <w:color w:val="006699"/>
+          <w:sz w:val="18"/>
+          <w:szCs w:val="18"/>
+          <w:bdr w:val="none" w:sz="0" w:space="0" w:color="auto" w:frame="1"/>
+          <w:lang w:eastAsia="es-MX"/>
+        </w:rPr>
+        <w:t>&gt;</w:t>
+      </w:r>
+      <w:r>
+        <w:rPr>
+          <w:rFonts w:ascii="Consolas" w:eastAsia="Times New Roman" w:hAnsi="Consolas" w:cs="Times New Roman"/>
+          <w:color w:val="000000"/>
+          <w:sz w:val="18"/>
+          <w:szCs w:val="18"/>
+          <w:bdr w:val="none" w:sz="0" w:space="0" w:color="auto" w:frame="1"/>
+          <w:lang w:eastAsia="es-MX"/>
+        </w:rPr>
+        <w:t>  </w:t>
+      </w:r>
+    </w:p>
+    <w:p>
+      <w:pPr>
+        <w:numPr>
+          <w:ilvl w:val="0"/>
+          <w:numId w:val="8"/>
+        </w:numPr>
+        <w:pBdr>
+          <w:left w:val="single" w:sz="18" w:space="0" w:color="6CE26C"/>
+        </w:pBdr>
+        <w:shd w:val="clear" w:color="auto" w:fill="F8F8F8"/>
+        <w:spacing w:beforeAutospacing="1" w:after="0" w:afterAutospacing="1" w:line="210" w:lineRule="atLeast"/>
+        <w:rPr>
+          <w:rFonts w:ascii="Consolas" w:eastAsia="Times New Roman" w:hAnsi="Consolas" w:cs="Times New Roman"/>
+          <w:color w:val="5C5C5C"/>
+          <w:sz w:val="18"/>
+          <w:szCs w:val="18"/>
+          <w:lang w:eastAsia="es-MX"/>
+        </w:rPr>
+      </w:pPr>
+      <w:r>
+        <w:rPr>
+          <w:rFonts w:ascii="Consolas" w:eastAsia="Times New Roman" w:hAnsi="Consolas" w:cs="Times New Roman"/>
+          <w:color w:val="000000"/>
+          <w:sz w:val="18"/>
+          <w:szCs w:val="18"/>
+          <w:bdr w:val="none" w:sz="0" w:space="0" w:color="auto" w:frame="1"/>
+          <w:lang w:eastAsia="es-MX"/>
+        </w:rPr>
+        <w:t>            </w:t>
+      </w:r>
+      <w:r>
+        <w:rPr>
+          <w:rFonts w:ascii="Consolas" w:eastAsia="Times New Roman" w:hAnsi="Consolas" w:cs="Times New Roman"/>
+          <w:b/>
+          <w:bCs/>
+          <w:color w:val="006699"/>
+          <w:sz w:val="18"/>
+          <w:szCs w:val="18"/>
+          <w:bdr w:val="none" w:sz="0" w:space="0" w:color="auto" w:frame="1"/>
+          <w:lang w:eastAsia="es-MX"/>
+        </w:rPr>
+        <w:t>&lt;</w:t>
+      </w:r>
+      <w:proofErr w:type="spellStart"/>
+      <w:proofErr w:type="gramStart"/>
+      <w:r>
+        <w:rPr>
+          <w:rFonts w:ascii="Consolas" w:eastAsia="Times New Roman" w:hAnsi="Consolas" w:cs="Times New Roman"/>
+          <w:b/>
+          <w:bCs/>
+          <w:color w:val="006699"/>
+          <w:sz w:val="18"/>
+          <w:szCs w:val="18"/>
+          <w:bdr w:val="none" w:sz="0" w:space="0" w:color="auto" w:frame="1"/>
+          <w:lang w:eastAsia="es-MX"/>
+        </w:rPr>
+        <w:t>local:SchedulePage</w:t>
+      </w:r>
+      <w:proofErr w:type="spellEnd"/>
+      <w:proofErr w:type="gramEnd"/>
+      <w:r>
+        <w:rPr>
+          <w:rFonts w:ascii="Consolas" w:eastAsia="Times New Roman" w:hAnsi="Consolas" w:cs="Times New Roman"/>
+          <w:color w:val="000000"/>
+          <w:sz w:val="18"/>
+          <w:szCs w:val="18"/>
+          <w:bdr w:val="none" w:sz="0" w:space="0" w:color="auto" w:frame="1"/>
+          <w:lang w:eastAsia="es-MX"/>
+        </w:rPr>
+        <w:t> </w:t>
+      </w:r>
+      <w:r>
+        <w:rPr>
+          <w:rFonts w:ascii="Consolas" w:eastAsia="Times New Roman" w:hAnsi="Consolas" w:cs="Times New Roman"/>
+          <w:b/>
+          <w:bCs/>
+          <w:color w:val="006699"/>
+          <w:sz w:val="18"/>
+          <w:szCs w:val="18"/>
+          <w:bdr w:val="none" w:sz="0" w:space="0" w:color="auto" w:frame="1"/>
+          <w:lang w:eastAsia="es-MX"/>
+        </w:rPr>
+        <w:t>/&gt;</w:t>
+      </w:r>
+      <w:r>
+        <w:rPr>
+          <w:rFonts w:ascii="Consolas" w:eastAsia="Times New Roman" w:hAnsi="Consolas" w:cs="Times New Roman"/>
+          <w:color w:val="000000"/>
+          <w:sz w:val="18"/>
+          <w:szCs w:val="18"/>
+          <w:bdr w:val="none" w:sz="0" w:space="0" w:color="auto" w:frame="1"/>
+          <w:lang w:eastAsia="es-MX"/>
+        </w:rPr>
+        <w:t>  </w:t>
+      </w:r>
+    </w:p>
+    <w:p>
+      <w:pPr>
+        <w:numPr>
+          <w:ilvl w:val="0"/>
+          <w:numId w:val="8"/>
+        </w:numPr>
+        <w:pBdr>
+          <w:left w:val="single" w:sz="18" w:space="0" w:color="6CE26C"/>
+        </w:pBdr>
+        <w:shd w:val="clear" w:color="auto" w:fill="FFFFFF"/>
+        <w:spacing w:beforeAutospacing="1" w:after="0" w:afterAutospacing="1" w:line="210" w:lineRule="atLeast"/>
+        <w:rPr>
+          <w:rFonts w:ascii="Consolas" w:eastAsia="Times New Roman" w:hAnsi="Consolas" w:cs="Times New Roman"/>
+          <w:color w:val="5C5C5C"/>
+          <w:sz w:val="18"/>
+          <w:szCs w:val="18"/>
+          <w:lang w:eastAsia="es-MX"/>
+        </w:rPr>
+      </w:pPr>
+      <w:r>
+        <w:rPr>
+          <w:rFonts w:ascii="Consolas" w:eastAsia="Times New Roman" w:hAnsi="Consolas" w:cs="Times New Roman"/>
+          <w:color w:val="000000"/>
+          <w:sz w:val="18"/>
+          <w:szCs w:val="18"/>
+          <w:bdr w:val="none" w:sz="0" w:space="0" w:color="auto" w:frame="1"/>
+          <w:lang w:eastAsia="es-MX"/>
+        </w:rPr>
+        <w:t>        </w:t>
+      </w:r>
+      <w:r>
+        <w:rPr>
+          <w:rFonts w:ascii="Consolas" w:eastAsia="Times New Roman" w:hAnsi="Consolas" w:cs="Times New Roman"/>
+          <w:b/>
+          <w:bCs/>
+          <w:color w:val="006699"/>
+          <w:sz w:val="18"/>
+          <w:szCs w:val="18"/>
+          <w:bdr w:val="none" w:sz="0" w:space="0" w:color="auto" w:frame="1"/>
+          <w:lang w:eastAsia="es-MX"/>
+        </w:rPr>
+        <w:t>&lt;/</w:t>
+      </w:r>
+      <w:proofErr w:type="spellStart"/>
+      <w:proofErr w:type="gramStart"/>
+      <w:r>
+        <w:rPr>
+          <w:rFonts w:ascii="Consolas" w:eastAsia="Times New Roman" w:hAnsi="Consolas" w:cs="Times New Roman"/>
+          <w:b/>
+          <w:bCs/>
+          <w:color w:val="006699"/>
+          <w:sz w:val="18"/>
+          <w:szCs w:val="18"/>
+          <w:bdr w:val="none" w:sz="0" w:space="0" w:color="auto" w:frame="1"/>
+          <w:lang w:eastAsia="es-MX"/>
+        </w:rPr>
+        <w:t>x:Arguments</w:t>
+      </w:r>
+      <w:proofErr w:type="spellEnd"/>
+      <w:proofErr w:type="gramEnd"/>
+      <w:r>
+        <w:rPr>
+          <w:rFonts w:ascii="Consolas" w:eastAsia="Times New Roman" w:hAnsi="Consolas" w:cs="Times New Roman"/>
+          <w:b/>
+          <w:bCs/>
+          <w:color w:val="006699"/>
+          <w:sz w:val="18"/>
+          <w:szCs w:val="18"/>
+          <w:bdr w:val="none" w:sz="0" w:space="0" w:color="auto" w:frame="1"/>
+          <w:lang w:eastAsia="es-MX"/>
+        </w:rPr>
+        <w:t>&gt;</w:t>
+      </w:r>
+      <w:r>
+        <w:rPr>
+          <w:rFonts w:ascii="Consolas" w:eastAsia="Times New Roman" w:hAnsi="Consolas" w:cs="Times New Roman"/>
+          <w:color w:val="000000"/>
+          <w:sz w:val="18"/>
+          <w:szCs w:val="18"/>
+          <w:bdr w:val="none" w:sz="0" w:space="0" w:color="auto" w:frame="1"/>
+          <w:lang w:eastAsia="es-MX"/>
+        </w:rPr>
+        <w:t>  </w:t>
+      </w:r>
+    </w:p>
+    <w:p>
+      <w:pPr>
+        <w:numPr>
+          <w:ilvl w:val="0"/>
+          <w:numId w:val="8"/>
+        </w:numPr>
+        <w:pBdr>
+          <w:left w:val="single" w:sz="18" w:space="0" w:color="6CE26C"/>
+        </w:pBdr>
+        <w:shd w:val="clear" w:color="auto" w:fill="F8F8F8"/>
+        <w:spacing w:beforeAutospacing="1" w:after="0" w:afterAutospacing="1" w:line="210" w:lineRule="atLeast"/>
+        <w:rPr>
+          <w:rFonts w:ascii="Consolas" w:eastAsia="Times New Roman" w:hAnsi="Consolas" w:cs="Times New Roman"/>
+          <w:color w:val="5C5C5C"/>
+          <w:sz w:val="18"/>
+          <w:szCs w:val="18"/>
+          <w:lang w:eastAsia="es-MX"/>
+        </w:rPr>
+      </w:pPr>
+      <w:r>
+        <w:rPr>
+          <w:rFonts w:ascii="Consolas" w:eastAsia="Times New Roman" w:hAnsi="Consolas" w:cs="Times New Roman"/>
+          <w:color w:val="000000"/>
+          <w:sz w:val="18"/>
+          <w:szCs w:val="18"/>
+          <w:bdr w:val="none" w:sz="0" w:space="0" w:color="auto" w:frame="1"/>
+          <w:lang w:eastAsia="es-MX"/>
+        </w:rPr>
+        <w:t>    </w:t>
+      </w:r>
+      <w:r>
+        <w:rPr>
+          <w:rFonts w:ascii="Consolas" w:eastAsia="Times New Roman" w:hAnsi="Consolas" w:cs="Times New Roman"/>
+          <w:b/>
+          <w:bCs/>
+          <w:color w:val="006699"/>
+          <w:sz w:val="18"/>
+          <w:szCs w:val="18"/>
+          <w:bdr w:val="none" w:sz="0" w:space="0" w:color="auto" w:frame="1"/>
+          <w:lang w:eastAsia="es-MX"/>
+        </w:rPr>
+        <w:t>&lt;/</w:t>
+      </w:r>
+      <w:proofErr w:type="spellStart"/>
+      <w:r>
+        <w:rPr>
+          <w:rFonts w:ascii="Consolas" w:eastAsia="Times New Roman" w:hAnsi="Consolas" w:cs="Times New Roman"/>
+          <w:b/>
+          <w:bCs/>
+          <w:color w:val="006699"/>
+          <w:sz w:val="18"/>
+          <w:szCs w:val="18"/>
+          <w:bdr w:val="none" w:sz="0" w:space="0" w:color="auto" w:frame="1"/>
+          <w:lang w:eastAsia="es-MX"/>
+        </w:rPr>
+        <w:t>NavigationPage</w:t>
+      </w:r>
+      <w:proofErr w:type="spellEnd"/>
+      <w:r>
+        <w:rPr>
+          <w:rFonts w:ascii="Consolas" w:eastAsia="Times New Roman" w:hAnsi="Consolas" w:cs="Times New Roman"/>
+          <w:b/>
+          <w:bCs/>
+          <w:color w:val="006699"/>
+          <w:sz w:val="18"/>
+          <w:szCs w:val="18"/>
+          <w:bdr w:val="none" w:sz="0" w:space="0" w:color="auto" w:frame="1"/>
+          <w:lang w:eastAsia="es-MX"/>
+        </w:rPr>
+        <w:t>&gt;</w:t>
+      </w:r>
+      <w:r>
+        <w:rPr>
+          <w:rFonts w:ascii="Consolas" w:eastAsia="Times New Roman" w:hAnsi="Consolas" w:cs="Times New Roman"/>
+          <w:color w:val="000000"/>
+          <w:sz w:val="18"/>
+          <w:szCs w:val="18"/>
+          <w:bdr w:val="none" w:sz="0" w:space="0" w:color="auto" w:frame="1"/>
+          <w:lang w:eastAsia="es-MX"/>
+        </w:rPr>
+        <w:t>  </w:t>
+      </w:r>
+    </w:p>
+    <w:p>
+      <w:pPr>
+        <w:numPr>
+          <w:ilvl w:val="0"/>
+          <w:numId w:val="8"/>
+        </w:numPr>
+        <w:pBdr>
+          <w:left w:val="single" w:sz="18" w:space="0" w:color="6CE26C"/>
+        </w:pBdr>
+        <w:shd w:val="clear" w:color="auto" w:fill="FFFFFF"/>
+        <w:spacing w:beforeAutospacing="1" w:after="0" w:afterAutospacing="1" w:line="210" w:lineRule="atLeast"/>
+        <w:rPr>
+          <w:rFonts w:ascii="Consolas" w:eastAsia="Times New Roman" w:hAnsi="Consolas" w:cs="Times New Roman"/>
+          <w:color w:val="5C5C5C"/>
+          <w:sz w:val="18"/>
+          <w:szCs w:val="18"/>
+          <w:lang w:eastAsia="es-MX"/>
+        </w:rPr>
+      </w:pPr>
+      <w:r>
+        <w:rPr>
+          <w:rFonts w:ascii="Consolas" w:eastAsia="Times New Roman" w:hAnsi="Consolas" w:cs="Times New Roman"/>
+          <w:b/>
+          <w:bCs/>
+          <w:color w:val="006699"/>
+          <w:sz w:val="18"/>
+          <w:szCs w:val="18"/>
+          <w:bdr w:val="none" w:sz="0" w:space="0" w:color="auto" w:frame="1"/>
+          <w:lang w:eastAsia="es-MX"/>
+        </w:rPr>
+        <w:t>&lt;/</w:t>
+      </w:r>
+      <w:proofErr w:type="spellStart"/>
+      <w:r>
+        <w:rPr>
+          <w:rFonts w:ascii="Consolas" w:eastAsia="Times New Roman" w:hAnsi="Consolas" w:cs="Times New Roman"/>
+          <w:b/>
+          <w:bCs/>
+          <w:color w:val="006699"/>
+          <w:sz w:val="18"/>
+          <w:szCs w:val="18"/>
+          <w:bdr w:val="none" w:sz="0" w:space="0" w:color="auto" w:frame="1"/>
+          <w:lang w:eastAsia="es-MX"/>
+        </w:rPr>
+        <w:t>TabbedPage</w:t>
+      </w:r>
+      <w:proofErr w:type="spellEnd"/>
+      <w:r>
+        <w:rPr>
+          <w:rFonts w:ascii="Consolas" w:eastAsia="Times New Roman" w:hAnsi="Consolas" w:cs="Times New Roman"/>
+          <w:b/>
+          <w:bCs/>
+          <w:color w:val="006699"/>
+          <w:sz w:val="18"/>
+          <w:szCs w:val="18"/>
+          <w:bdr w:val="none" w:sz="0" w:space="0" w:color="auto" w:frame="1"/>
+          <w:lang w:eastAsia="es-MX"/>
+        </w:rPr>
+        <w:t>&gt;</w:t>
+      </w:r>
+      <w:r>
+        <w:rPr>
+          <w:rFonts w:ascii="Consolas" w:eastAsia="Times New Roman" w:hAnsi="Consolas" w:cs="Times New Roman"/>
+          <w:color w:val="000000"/>
+          <w:sz w:val="18"/>
+          <w:szCs w:val="18"/>
+          <w:bdr w:val="none" w:sz="0" w:space="0" w:color="auto" w:frame="1"/>
+          <w:lang w:eastAsia="es-MX"/>
+        </w:rPr>
+        <w:t>  </w:t>
+      </w:r>
+    </w:p>
+    <w:p>
+      <w:pPr>
+        <w:jc w:val="both"/>
+        <w:rPr>
+          <w:rFonts w:ascii="Avenir Roman" w:hAnsi="Avenir Roman"/>
+        </w:rPr>
+      </w:pPr>
+    </w:p>
+    <w:p>
+      <w:pPr>
+        <w:jc w:val="both"/>
+        <w:rPr>
+          <w:rFonts w:ascii="Avenir Roman" w:hAnsi="Avenir Roman"/>
+        </w:rPr>
+      </w:pPr>
+    </w:p>
+    <w:p>
+      <w:pPr>
+        <w:jc w:val="both"/>
+        <w:rPr>
+          <w:rFonts w:ascii="Avenir Roman" w:hAnsi="Avenir Roman"/>
+        </w:rPr>
+      </w:pPr>
+    </w:p>
+    <w:p>
+      <w:pPr>
+        <w:jc w:val="both"/>
+        <w:rPr>
+          <w:rFonts w:ascii="Avenir Roman" w:hAnsi="Avenir Roman"/>
+        </w:rPr>
+      </w:pPr>
+    </w:p>
+    <w:p>
+      <w:pPr>
+        <w:jc w:val="both"/>
+        <w:rPr>
+          <w:rFonts w:ascii="Avenir Roman" w:hAnsi="Avenir Roman"/>
+        </w:rPr>
+      </w:pPr>
+    </w:p>
+    <w:p>
+      <w:pPr>
+        <w:jc w:val="both"/>
+        <w:rPr>
+          <w:rFonts w:ascii="Avenir Roman" w:hAnsi="Avenir Roman"/>
+        </w:rPr>
+      </w:pPr>
+    </w:p>
+    <w:p>
+      <w:pPr>
+        <w:jc w:val="both"/>
+        <w:rPr>
+          <w:rFonts w:ascii="Avenir Roman" w:hAnsi="Avenir Roman"/>
+        </w:rPr>
+      </w:pPr>
+    </w:p>
+    <w:p>
+      <w:pPr>
+        <w:jc w:val="both"/>
+        <w:rPr>
+          <w:rFonts w:ascii="Avenir Roman" w:hAnsi="Avenir Roman"/>
+        </w:rPr>
+      </w:pPr>
+    </w:p>
+    <w:p>
+      <w:pPr>
+        <w:jc w:val="both"/>
+        <w:rPr>
+          <w:rFonts w:ascii="Avenir Roman" w:hAnsi="Avenir Roman"/>
+        </w:rPr>
+      </w:pPr>
+    </w:p>
+    <w:p>
+      <w:pPr>
+        <w:jc w:val="both"/>
+        <w:rPr>
+          <w:rFonts w:ascii="Avenir Roman" w:hAnsi="Avenir Roman"/>
+        </w:rPr>
+      </w:pPr>
+    </w:p>
+    <w:p>
+      <w:pPr>
+        <w:pStyle w:val="Heading1"/>
+        <w:rPr>
+          <w:rFonts w:ascii="Avenir Roman" w:hAnsi="Avenir Roman"/>
+        </w:rPr>
+      </w:pPr>
+      <w:r>
+        <w:rPr>
+          <w:rFonts w:ascii="Avenir Roman" w:hAnsi="Avenir Roman"/>
+        </w:rPr>
+        <w:lastRenderedPageBreak/>
+        <w:t xml:space="preserve">2.1 </w:t>
+      </w:r>
+      <w:proofErr w:type="spellStart"/>
+      <w:r>
+        <w:rPr>
+          <w:rFonts w:ascii="Avenir Roman" w:hAnsi="Avenir Roman"/>
+        </w:rPr>
+        <w:t>Layout</w:t>
+      </w:r>
+      <w:proofErr w:type="spellEnd"/>
+    </w:p>
+    <w:p>
+      <w:pPr>
+        <w:jc w:val="both"/>
+        <w:rPr>
+          <w:rFonts w:ascii="Avenir Roman" w:hAnsi="Avenir Roman"/>
+        </w:rPr>
+      </w:pPr>
+      <w:r>
+        <w:rPr>
+          <w:rFonts w:ascii="Avenir Roman" w:hAnsi="Avenir Roman"/>
+          <w:noProof/>
+        </w:rPr>
+        <w:drawing>
+          <wp:inline distT="0" distB="0" distL="0" distR="0" wp14:anchorId="49A03C61" wp14:editId="2E880B52">
+            <wp:extent cx="5612130" cy="3694430"/>
+            <wp:effectExtent l="0" t="0" r="7620" b="1270"/>
+            <wp:docPr id="2" name="Picture 2" descr="A screenshot of a cell phone&#10;&#10;Description generated with high confidence"/>
+            <wp:cNvGraphicFramePr>
+              <a:graphicFrameLocks xmlns:a="http://schemas.openxmlformats.org/drawingml/2006/main" noChangeAspect="1"/>
+            </wp:cNvGraphicFramePr>
+            <a:graphic xmlns:a="http://schemas.openxmlformats.org/drawingml/2006/main">
+              <a:graphicData uri="http://schemas.openxmlformats.org/drawingml/2006/picture">
+                <pic:pic xmlns:pic="http://schemas.openxmlformats.org/drawingml/2006/picture">
+                  <pic:nvPicPr>
+                    <pic:cNvPr id="2" name="layouts.png"/>
+                    <pic:cNvPicPr/>
+                  </pic:nvPicPr>
+                  <pic:blipFill>
+                    <a:blip r:embed="rId9" cstate="print">
+                      <a:extLst>
+                        <a:ext uri="{28A0092B-C50C-407E-A947-70E740481C1C}">
+                          <a14:useLocalDpi xmlns:a14="http://schemas.microsoft.com/office/drawing/2010/main" val="0"/>
+                        </a:ext>
+                      </a:extLst>
+                    </a:blip>
+                    <a:stretch>
+                      <a:fillRect/>
+                    </a:stretch>
+                  </pic:blipFill>
+                  <pic:spPr>
+                    <a:xfrm>
+                      <a:off x="0" y="0"/>
+                      <a:ext cx="5612130" cy="3694430"/>
+                    </a:xfrm>
+                    <a:prstGeom prst="rect">
+                      <a:avLst/>
+                    </a:prstGeom>
+                  </pic:spPr>
+                </pic:pic>
+              </a:graphicData>
+            </a:graphic>
+          </wp:inline>
+        </w:drawing>
+      </w:r>
+    </w:p>
+    <w:p>
+      <w:pPr>
+        <w:jc w:val="both"/>
+        <w:rPr>
+          <w:rFonts w:ascii="Avenir Roman" w:hAnsi="Avenir Roman"/>
+        </w:rPr>
+      </w:pPr>
+      <w:r>
+        <w:rPr>
+          <w:rFonts w:ascii="Avenir Roman" w:hAnsi="Avenir Roman"/>
+        </w:rPr>
+        <w:t xml:space="preserve">Son usadas para construir interfaces de usuario, dentro de ellas podremos albergar otros </w:t>
+      </w:r>
+      <w:proofErr w:type="spellStart"/>
+      <w:r>
+        <w:rPr>
+          <w:rFonts w:ascii="Avenir Roman" w:hAnsi="Avenir Roman"/>
+        </w:rPr>
+        <w:t>layouts</w:t>
+      </w:r>
+      <w:proofErr w:type="spellEnd"/>
+      <w:r>
+        <w:rPr>
+          <w:rFonts w:ascii="Avenir Roman" w:hAnsi="Avenir Roman"/>
+        </w:rPr>
+        <w:t xml:space="preserve"> y controles.</w:t>
+      </w:r>
+      <w:bookmarkStart w:id="0" w:name="_GoBack"/>
+      <w:bookmarkEnd w:id="0"/>
+    </w:p>
     <w:sectPr>
+      <w:footerReference w:type="default" r:id="rId10"/>
       <w:pgSz w:w="12240" w:h="15840"/>
       <w:pgMar w:top="1417" w:right="1701" w:bottom="1417" w:left="1701" w:header="708" w:footer="708" w:gutter="0"/>
       <w:cols w:space="708"/>
@@ -4699,6 +6713,109 @@
     </w:sectPr>
   </w:body>
 </w:document>
+</file>
+
+<file path=word/endnotes.xml><?xml version="1.0" encoding="utf-8"?>
+<w:endnotes xmlns:wpc="http://schemas.microsoft.com/office/word/2010/wordprocessingCanvas" xmlns:cx="http://schemas.microsoft.com/office/drawing/2014/chartex" xmlns:cx1="http://schemas.microsoft.com/office/drawing/2015/9/8/chartex" xmlns:cx2="http://schemas.microsoft.com/office/drawing/2015/10/21/chartex" xmlns:cx3="http://schemas.microsoft.com/office/drawing/2016/5/9/chartex" xmlns:cx4="http://schemas.microsoft.com/office/drawing/2016/5/10/chartex" xmlns:cx5="http://schemas.microsoft.com/office/drawing/2016/5/11/chartex" xmlns:cx6="http://schemas.microsoft.com/office/drawing/2016/5/12/chartex" xmlns:cx7="http://schemas.microsoft.com/office/drawing/2016/5/13/chartex" xmlns:cx8="http://schemas.microsoft.com/office/drawing/2016/5/14/chartex" xmlns:mc="http://schemas.openxmlformats.org/markup-compatibility/2006" xmlns:aink="http://schemas.microsoft.com/office/drawing/2016/ink" xmlns:am3d="http://schemas.microsoft.com/office/drawing/2017/model3d" xmlns:o="urn:schemas-microsoft-com:office:office" xmlns:r="http://schemas.openxmlformats.org/officeDocument/2006/relationships" xmlns:m="http://schemas.openxmlformats.org/officeDocument/2006/math" xmlns:v="urn:schemas-microsoft-com:vml" xmlns:wp14="http://schemas.microsoft.com/office/word/2010/wordprocessingDrawing" xmlns:wp="http://schemas.openxmlformats.org/drawingml/2006/wordprocessingDrawing" xmlns:w10="urn:schemas-microsoft-com:office:word" xmlns:w="http://schemas.openxmlformats.org/wordprocessingml/2006/main" xmlns:w14="http://schemas.microsoft.com/office/word/2010/wordml" xmlns:w15="http://schemas.microsoft.com/office/word/2012/wordml" xmlns:w16cid="http://schemas.microsoft.com/office/word/2016/wordml/cid" xmlns:w16se="http://schemas.microsoft.com/office/word/2015/wordml/symex" xmlns:wpg="http://schemas.microsoft.com/office/word/2010/wordprocessingGroup" xmlns:wpi="http://schemas.microsoft.com/office/word/2010/wordprocessingInk" xmlns:wne="http://schemas.microsoft.com/office/word/2006/wordml" xmlns:wps="http://schemas.microsoft.com/office/word/2010/wordprocessingShape" mc:Ignorable="w14 w15 w16se w16cid wp14">
+  <w:endnote w:type="separator" w:id="-1">
+    <w:p>
+      <w:pPr>
+        <w:spacing w:after="0" w:line="240" w:lineRule="auto"/>
+      </w:pPr>
+      <w:r>
+        <w:separator/>
+      </w:r>
+    </w:p>
+  </w:endnote>
+  <w:endnote w:type="continuationSeparator" w:id="0">
+    <w:p>
+      <w:pPr>
+        <w:spacing w:after="0" w:line="240" w:lineRule="auto"/>
+      </w:pPr>
+      <w:r>
+        <w:continuationSeparator/>
+      </w:r>
+    </w:p>
+  </w:endnote>
+</w:endnotes>
+</file>
+
+<file path=word/footer1.xml><?xml version="1.0" encoding="utf-8"?>
+<w:ftr xmlns:wpc="http://schemas.microsoft.com/office/word/2010/wordprocessingCanvas" xmlns:cx="http://schemas.microsoft.com/office/drawing/2014/chartex" xmlns:cx1="http://schemas.microsoft.com/office/drawing/2015/9/8/chartex" xmlns:cx2="http://schemas.microsoft.com/office/drawing/2015/10/21/chartex" xmlns:cx3="http://schemas.microsoft.com/office/drawing/2016/5/9/chartex" xmlns:cx4="http://schemas.microsoft.com/office/drawing/2016/5/10/chartex" xmlns:cx5="http://schemas.microsoft.com/office/drawing/2016/5/11/chartex" xmlns:cx6="http://schemas.microsoft.com/office/drawing/2016/5/12/chartex" xmlns:cx7="http://schemas.microsoft.com/office/drawing/2016/5/13/chartex" xmlns:cx8="http://schemas.microsoft.com/office/drawing/2016/5/14/chartex" xmlns:mc="http://schemas.openxmlformats.org/markup-compatibility/2006" xmlns:aink="http://schemas.microsoft.com/office/drawing/2016/ink" xmlns:am3d="http://schemas.microsoft.com/office/drawing/2017/model3d" xmlns:o="urn:schemas-microsoft-com:office:office" xmlns:r="http://schemas.openxmlformats.org/officeDocument/2006/relationships" xmlns:m="http://schemas.openxmlformats.org/officeDocument/2006/math" xmlns:v="urn:schemas-microsoft-com:vml" xmlns:wp14="http://schemas.microsoft.com/office/word/2010/wordprocessingDrawing" xmlns:wp="http://schemas.openxmlformats.org/drawingml/2006/wordprocessingDrawing" xmlns:w10="urn:schemas-microsoft-com:office:word" xmlns:w="http://schemas.openxmlformats.org/wordprocessingml/2006/main" xmlns:w14="http://schemas.microsoft.com/office/word/2010/wordml" xmlns:w15="http://schemas.microsoft.com/office/word/2012/wordml" xmlns:w16cid="http://schemas.microsoft.com/office/word/2016/wordml/cid" xmlns:w16se="http://schemas.microsoft.com/office/word/2015/wordml/symex" xmlns:wpg="http://schemas.microsoft.com/office/word/2010/wordprocessingGroup" xmlns:wpi="http://schemas.microsoft.com/office/word/2010/wordprocessingInk" xmlns:wne="http://schemas.microsoft.com/office/word/2006/wordml" xmlns:wps="http://schemas.microsoft.com/office/word/2010/wordprocessingShape" mc:Ignorable="w14 w15 w16se w16cid wp14">
+  <w:sdt>
+    <w:sdtPr>
+      <w:id w:val="1919289010"/>
+      <w:docPartObj>
+        <w:docPartGallery w:val="Page Numbers (Bottom of Page)"/>
+        <w:docPartUnique/>
+      </w:docPartObj>
+    </w:sdtPr>
+    <w:sdtEndPr>
+      <w:rPr>
+        <w:noProof/>
+      </w:rPr>
+    </w:sdtEndPr>
+    <w:sdtContent>
+      <w:p>
+        <w:pPr>
+          <w:pStyle w:val="Footer"/>
+          <w:jc w:val="center"/>
+        </w:pPr>
+        <w:r>
+          <w:fldChar w:fldCharType="begin"/>
+        </w:r>
+        <w:r>
+          <w:instrText xml:space="preserve"> PAGE   \* MERGEFORMAT </w:instrText>
+        </w:r>
+        <w:r>
+          <w:fldChar w:fldCharType="separate"/>
+        </w:r>
+        <w:r>
+          <w:rPr>
+            <w:noProof/>
+          </w:rPr>
+          <w:t>2</w:t>
+        </w:r>
+        <w:r>
+          <w:rPr>
+            <w:noProof/>
+          </w:rPr>
+          <w:fldChar w:fldCharType="end"/>
+        </w:r>
+      </w:p>
+    </w:sdtContent>
+  </w:sdt>
+  <w:p>
+    <w:pPr>
+      <w:pStyle w:val="Footer"/>
+    </w:pPr>
+  </w:p>
+</w:ftr>
+</file>
+
+<file path=word/footnotes.xml><?xml version="1.0" encoding="utf-8"?>
+<w:footnotes xmlns:wpc="http://schemas.microsoft.com/office/word/2010/wordprocessingCanvas" xmlns:cx="http://schemas.microsoft.com/office/drawing/2014/chartex" xmlns:cx1="http://schemas.microsoft.com/office/drawing/2015/9/8/chartex" xmlns:cx2="http://schemas.microsoft.com/office/drawing/2015/10/21/chartex" xmlns:cx3="http://schemas.microsoft.com/office/drawing/2016/5/9/chartex" xmlns:cx4="http://schemas.microsoft.com/office/drawing/2016/5/10/chartex" xmlns:cx5="http://schemas.microsoft.com/office/drawing/2016/5/11/chartex" xmlns:cx6="http://schemas.microsoft.com/office/drawing/2016/5/12/chartex" xmlns:cx7="http://schemas.microsoft.com/office/drawing/2016/5/13/chartex" xmlns:cx8="http://schemas.microsoft.com/office/drawing/2016/5/14/chartex" xmlns:mc="http://schemas.openxmlformats.org/markup-compatibility/2006" xmlns:aink="http://schemas.microsoft.com/office/drawing/2016/ink" xmlns:am3d="http://schemas.microsoft.com/office/drawing/2017/model3d" xmlns:o="urn:schemas-microsoft-com:office:office" xmlns:r="http://schemas.openxmlformats.org/officeDocument/2006/relationships" xmlns:m="http://schemas.openxmlformats.org/officeDocument/2006/math" xmlns:v="urn:schemas-microsoft-com:vml" xmlns:wp14="http://schemas.microsoft.com/office/word/2010/wordprocessingDrawing" xmlns:wp="http://schemas.openxmlformats.org/drawingml/2006/wordprocessingDrawing" xmlns:w10="urn:schemas-microsoft-com:office:word" xmlns:w="http://schemas.openxmlformats.org/wordprocessingml/2006/main" xmlns:w14="http://schemas.microsoft.com/office/word/2010/wordml" xmlns:w15="http://schemas.microsoft.com/office/word/2012/wordml" xmlns:w16cid="http://schemas.microsoft.com/office/word/2016/wordml/cid" xmlns:w16se="http://schemas.microsoft.com/office/word/2015/wordml/symex" xmlns:wpg="http://schemas.microsoft.com/office/word/2010/wordprocessingGroup" xmlns:wpi="http://schemas.microsoft.com/office/word/2010/wordprocessingInk" xmlns:wne="http://schemas.microsoft.com/office/word/2006/wordml" xmlns:wps="http://schemas.microsoft.com/office/word/2010/wordprocessingShape" mc:Ignorable="w14 w15 w16se w16cid wp14">
+  <w:footnote w:type="separator" w:id="-1">
+    <w:p>
+      <w:pPr>
+        <w:spacing w:after="0" w:line="240" w:lineRule="auto"/>
+      </w:pPr>
+      <w:r>
+        <w:separator/>
+      </w:r>
+    </w:p>
+  </w:footnote>
+  <w:footnote w:type="continuationSeparator" w:id="0">
+    <w:p>
+      <w:pPr>
+        <w:spacing w:after="0" w:line="240" w:lineRule="auto"/>
+      </w:pPr>
+      <w:r>
+        <w:continuationSeparator/>
+      </w:r>
+    </w:p>
+  </w:footnote>
+</w:footnotes>
 </file>
 
 <file path=word/numbering.xml><?xml version="1.0" encoding="utf-8"?>
@@ -4930,6 +7047,119 @@
     </w:lvl>
   </w:abstractNum>
   <w:abstractNum w:abstractNumId="2" w15:restartNumberingAfterBreak="0">
+    <w:nsid w:val="12F91D0C"/>
+    <w:multiLevelType w:val="multilevel"/>
+    <w:tmpl w:val="FDEA8AEA"/>
+    <w:lvl w:ilvl="0">
+      <w:start w:val="1"/>
+      <w:numFmt w:val="decimal"/>
+      <w:lvlText w:val="%1."/>
+      <w:lvlJc w:val="left"/>
+      <w:pPr>
+        <w:tabs>
+          <w:tab w:val="num" w:pos="720"/>
+        </w:tabs>
+        <w:ind w:left="720" w:hanging="360"/>
+      </w:pPr>
+    </w:lvl>
+    <w:lvl w:ilvl="1" w:tentative="1">
+      <w:start w:val="1"/>
+      <w:numFmt w:val="decimal"/>
+      <w:lvlText w:val="%2."/>
+      <w:lvlJc w:val="left"/>
+      <w:pPr>
+        <w:tabs>
+          <w:tab w:val="num" w:pos="1440"/>
+        </w:tabs>
+        <w:ind w:left="1440" w:hanging="360"/>
+      </w:pPr>
+    </w:lvl>
+    <w:lvl w:ilvl="2" w:tentative="1">
+      <w:start w:val="1"/>
+      <w:numFmt w:val="decimal"/>
+      <w:lvlText w:val="%3."/>
+      <w:lvlJc w:val="left"/>
+      <w:pPr>
+        <w:tabs>
+          <w:tab w:val="num" w:pos="2160"/>
+        </w:tabs>
+        <w:ind w:left="2160" w:hanging="360"/>
+      </w:pPr>
+    </w:lvl>
+    <w:lvl w:ilvl="3" w:tentative="1">
+      <w:start w:val="1"/>
+      <w:numFmt w:val="decimal"/>
+      <w:lvlText w:val="%4."/>
+      <w:lvlJc w:val="left"/>
+      <w:pPr>
+        <w:tabs>
+          <w:tab w:val="num" w:pos="2880"/>
+        </w:tabs>
+        <w:ind w:left="2880" w:hanging="360"/>
+      </w:pPr>
+    </w:lvl>
+    <w:lvl w:ilvl="4" w:tentative="1">
+      <w:start w:val="1"/>
+      <w:numFmt w:val="decimal"/>
+      <w:lvlText w:val="%5."/>
+      <w:lvlJc w:val="left"/>
+      <w:pPr>
+        <w:tabs>
+          <w:tab w:val="num" w:pos="3600"/>
+        </w:tabs>
+        <w:ind w:left="3600" w:hanging="360"/>
+      </w:pPr>
+    </w:lvl>
+    <w:lvl w:ilvl="5" w:tentative="1">
+      <w:start w:val="1"/>
+      <w:numFmt w:val="decimal"/>
+      <w:lvlText w:val="%6."/>
+      <w:lvlJc w:val="left"/>
+      <w:pPr>
+        <w:tabs>
+          <w:tab w:val="num" w:pos="4320"/>
+        </w:tabs>
+        <w:ind w:left="4320" w:hanging="360"/>
+      </w:pPr>
+    </w:lvl>
+    <w:lvl w:ilvl="6" w:tentative="1">
+      <w:start w:val="1"/>
+      <w:numFmt w:val="decimal"/>
+      <w:lvlText w:val="%7."/>
+      <w:lvlJc w:val="left"/>
+      <w:pPr>
+        <w:tabs>
+          <w:tab w:val="num" w:pos="5040"/>
+        </w:tabs>
+        <w:ind w:left="5040" w:hanging="360"/>
+      </w:pPr>
+    </w:lvl>
+    <w:lvl w:ilvl="7" w:tentative="1">
+      <w:start w:val="1"/>
+      <w:numFmt w:val="decimal"/>
+      <w:lvlText w:val="%8."/>
+      <w:lvlJc w:val="left"/>
+      <w:pPr>
+        <w:tabs>
+          <w:tab w:val="num" w:pos="5760"/>
+        </w:tabs>
+        <w:ind w:left="5760" w:hanging="360"/>
+      </w:pPr>
+    </w:lvl>
+    <w:lvl w:ilvl="8" w:tentative="1">
+      <w:start w:val="1"/>
+      <w:numFmt w:val="decimal"/>
+      <w:lvlText w:val="%9."/>
+      <w:lvlJc w:val="left"/>
+      <w:pPr>
+        <w:tabs>
+          <w:tab w:val="num" w:pos="6480"/>
+        </w:tabs>
+        <w:ind w:left="6480" w:hanging="360"/>
+      </w:pPr>
+    </w:lvl>
+  </w:abstractNum>
+  <w:abstractNum w:abstractNumId="3" w15:restartNumberingAfterBreak="0">
     <w:nsid w:val="218F21B0"/>
     <w:multiLevelType w:val="multilevel"/>
     <w:tmpl w:val="233AD62E"/>
@@ -5042,7 +7272,7 @@
       </w:rPr>
     </w:lvl>
   </w:abstractNum>
-  <w:abstractNum w:abstractNumId="3" w15:restartNumberingAfterBreak="0">
+  <w:abstractNum w:abstractNumId="4" w15:restartNumberingAfterBreak="0">
     <w:nsid w:val="22CE5F7A"/>
     <w:multiLevelType w:val="multilevel"/>
     <w:tmpl w:val="4CF4987C"/>
@@ -5155,7 +7385,7 @@
       </w:pPr>
     </w:lvl>
   </w:abstractNum>
-  <w:abstractNum w:abstractNumId="4" w15:restartNumberingAfterBreak="0">
+  <w:abstractNum w:abstractNumId="5" w15:restartNumberingAfterBreak="0">
     <w:nsid w:val="35E26A66"/>
     <w:multiLevelType w:val="multilevel"/>
     <w:tmpl w:val="300C8D38"/>
@@ -5268,7 +7498,7 @@
       </w:rPr>
     </w:lvl>
   </w:abstractNum>
-  <w:abstractNum w:abstractNumId="5" w15:restartNumberingAfterBreak="0">
+  <w:abstractNum w:abstractNumId="6" w15:restartNumberingAfterBreak="0">
     <w:nsid w:val="4BC33F74"/>
     <w:multiLevelType w:val="multilevel"/>
     <w:tmpl w:val="F9583EF2"/>
@@ -5381,7 +7611,7 @@
       </w:rPr>
     </w:lvl>
   </w:abstractNum>
-  <w:abstractNum w:abstractNumId="6" w15:restartNumberingAfterBreak="0">
+  <w:abstractNum w:abstractNumId="7" w15:restartNumberingAfterBreak="0">
     <w:nsid w:val="5ECA329F"/>
     <w:multiLevelType w:val="multilevel"/>
     <w:tmpl w:val="8BD053BC"/>
@@ -5498,22 +7728,25 @@
     <w:abstractNumId w:val="0"/>
   </w:num>
   <w:num w:numId="2">
-    <w:abstractNumId w:val="4"/>
+    <w:abstractNumId w:val="5"/>
   </w:num>
   <w:num w:numId="3">
-    <w:abstractNumId w:val="5"/>
+    <w:abstractNumId w:val="6"/>
   </w:num>
   <w:num w:numId="4">
-    <w:abstractNumId w:val="6"/>
+    <w:abstractNumId w:val="7"/>
   </w:num>
   <w:num w:numId="5">
-    <w:abstractNumId w:val="2"/>
+    <w:abstractNumId w:val="3"/>
   </w:num>
   <w:num w:numId="6">
-    <w:abstractNumId w:val="3"/>
+    <w:abstractNumId w:val="4"/>
   </w:num>
   <w:num w:numId="7">
     <w:abstractNumId w:val="1"/>
+  </w:num>
+  <w:num w:numId="8">
+    <w:abstractNumId w:val="2"/>
   </w:num>
 </w:numbering>
 </file>
@@ -5943,7 +8176,6 @@
     <w:next w:val="Normal"/>
     <w:link w:val="Heading2Char"/>
     <w:uiPriority w:val="9"/>
-    <w:semiHidden/>
     <w:unhideWhenUsed/>
     <w:qFormat/>
     <w:rsid w:val="00C434A9"/>
@@ -6395,7 +8627,6 @@
     <w:basedOn w:val="DefaultParagraphFont"/>
     <w:link w:val="Heading2"/>
     <w:uiPriority w:val="9"/>
-    <w:semiHidden/>
     <w:rsid w:val="00C434A9"/>
     <w:rPr>
       <w:rFonts w:asciiTheme="majorHAnsi" w:eastAsiaTheme="majorEastAsia" w:hAnsiTheme="majorHAnsi" w:cstheme="majorBidi"/>
@@ -6447,6 +8678,73 @@
     <w:name w:val="hljs-keyword"/>
     <w:basedOn w:val="DefaultParagraphFont"/>
     <w:rsid w:val="0065053A"/>
+  </w:style>
+  <w:style w:type="paragraph" w:styleId="Header">
+    <w:name w:val="header"/>
+    <w:basedOn w:val="Normal"/>
+    <w:link w:val="HeaderChar"/>
+    <w:uiPriority w:val="99"/>
+    <w:unhideWhenUsed/>
+    <w:rsid w:val="004C5075"/>
+    <w:pPr>
+      <w:tabs>
+        <w:tab w:val="center" w:pos="4419"/>
+        <w:tab w:val="right" w:pos="8838"/>
+      </w:tabs>
+      <w:spacing w:after="0" w:line="240" w:lineRule="auto"/>
+    </w:pPr>
+  </w:style>
+  <w:style w:type="character" w:customStyle="1" w:styleId="HeaderChar">
+    <w:name w:val="Header Char"/>
+    <w:basedOn w:val="DefaultParagraphFont"/>
+    <w:link w:val="Header"/>
+    <w:uiPriority w:val="99"/>
+    <w:rsid w:val="004C5075"/>
+  </w:style>
+  <w:style w:type="paragraph" w:styleId="Footer">
+    <w:name w:val="footer"/>
+    <w:basedOn w:val="Normal"/>
+    <w:link w:val="FooterChar"/>
+    <w:uiPriority w:val="99"/>
+    <w:unhideWhenUsed/>
+    <w:rsid w:val="004C5075"/>
+    <w:pPr>
+      <w:tabs>
+        <w:tab w:val="center" w:pos="4419"/>
+        <w:tab w:val="right" w:pos="8838"/>
+      </w:tabs>
+      <w:spacing w:after="0" w:line="240" w:lineRule="auto"/>
+    </w:pPr>
+  </w:style>
+  <w:style w:type="character" w:customStyle="1" w:styleId="FooterChar">
+    <w:name w:val="Footer Char"/>
+    <w:basedOn w:val="DefaultParagraphFont"/>
+    <w:link w:val="Footer"/>
+    <w:uiPriority w:val="99"/>
+    <w:rsid w:val="004C5075"/>
+  </w:style>
+  <w:style w:type="character" w:styleId="Hyperlink">
+    <w:name w:val="Hyperlink"/>
+    <w:basedOn w:val="DefaultParagraphFont"/>
+    <w:uiPriority w:val="99"/>
+    <w:unhideWhenUsed/>
+    <w:rsid w:val="004A072F"/>
+    <w:rPr>
+      <w:color w:val="0563C1" w:themeColor="hyperlink"/>
+      <w:u w:val="single"/>
+    </w:rPr>
+  </w:style>
+  <w:style w:type="character" w:styleId="UnresolvedMention">
+    <w:name w:val="Unresolved Mention"/>
+    <w:basedOn w:val="DefaultParagraphFont"/>
+    <w:uiPriority w:val="99"/>
+    <w:semiHidden/>
+    <w:unhideWhenUsed/>
+    <w:rsid w:val="004A072F"/>
+    <w:rPr>
+      <w:color w:val="605E5C"/>
+      <w:shd w:val="clear" w:color="auto" w:fill="E1DFDD"/>
+    </w:rPr>
   </w:style>
 </w:styles>
 </file>
@@ -6751,7 +9049,7 @@
 </file>
 
 <file path=customXml/itemProps1.xml><?xml version="1.0" encoding="utf-8"?>
-<ds:datastoreItem xmlns:ds="http://schemas.openxmlformats.org/officeDocument/2006/customXml" ds:itemID="{74B4F7CE-ECE1-7B47-895B-A7126EF9FABA}">
+<ds:datastoreItem xmlns:ds="http://schemas.openxmlformats.org/officeDocument/2006/customXml" ds:itemID="{5E69055D-142B-4147-A0A6-4DD025BACB24}">
   <ds:schemaRefs>
     <ds:schemaRef ds:uri="http://schemas.openxmlformats.org/officeDocument/2006/bibliography"/>
   </ds:schemaRefs>

</xml_diff>